<commit_message>
Design & ergonomics reports
</commit_message>
<xml_diff>
--- a/TechReport/design.docx
+++ b/TechReport/design.docx
@@ -362,63 +362,7 @@
           <w:sz w:val="28"/>
           <w:szCs w:val="28"/>
         </w:rPr>
-        <w:t xml:space="preserve">Это говорит о целесообразности </w:t>
-      </w:r>
-      <w:r>
-        <w:rPr>
-          <w:rFonts w:ascii="Times New Roman" w:hAnsi="Times New Roman" w:cs="Times New Roman"/>
-          <w:sz w:val="28"/>
-          <w:szCs w:val="28"/>
-        </w:rPr>
-        <w:t>ра</w:t>
-      </w:r>
-      <w:r>
-        <w:rPr>
-          <w:rFonts w:ascii="Times New Roman" w:hAnsi="Times New Roman" w:cs="Times New Roman"/>
-          <w:sz w:val="28"/>
-          <w:szCs w:val="28"/>
-        </w:rPr>
-        <w:t>зрабо</w:t>
-      </w:r>
-      <w:r>
-        <w:rPr>
-          <w:rFonts w:ascii="Times New Roman" w:hAnsi="Times New Roman" w:cs="Times New Roman"/>
-          <w:sz w:val="28"/>
-          <w:szCs w:val="28"/>
-        </w:rPr>
-        <w:t>т</w:t>
-      </w:r>
-      <w:r>
-        <w:rPr>
-          <w:rFonts w:ascii="Times New Roman" w:hAnsi="Times New Roman" w:cs="Times New Roman"/>
-          <w:sz w:val="28"/>
-          <w:szCs w:val="28"/>
-        </w:rPr>
-        <w:t>ки</w:t>
-      </w:r>
-      <w:r>
-        <w:rPr>
-          <w:rFonts w:ascii="Times New Roman" w:hAnsi="Times New Roman" w:cs="Times New Roman"/>
-          <w:sz w:val="28"/>
-          <w:szCs w:val="28"/>
-        </w:rPr>
-        <w:t xml:space="preserve"> программно</w:t>
-      </w:r>
-      <w:r>
-        <w:rPr>
-          <w:rFonts w:ascii="Times New Roman" w:hAnsi="Times New Roman" w:cs="Times New Roman"/>
-          <w:sz w:val="28"/>
-          <w:szCs w:val="28"/>
-        </w:rPr>
-        <w:t>го средства</w:t>
-      </w:r>
-      <w:r>
-        <w:rPr>
-          <w:rFonts w:ascii="Times New Roman" w:hAnsi="Times New Roman" w:cs="Times New Roman"/>
-          <w:sz w:val="28"/>
-          <w:szCs w:val="28"/>
-        </w:rPr>
-        <w:t xml:space="preserve"> в виде оконного приложения.</w:t>
+        <w:t>Это говорит о целесообразности разработки программного средства в виде оконного приложения.</w:t>
       </w:r>
     </w:p>
     <w:p>
@@ -612,15 +556,7 @@
           <w:sz w:val="28"/>
           <w:szCs w:val="28"/>
         </w:rPr>
-        <w:t xml:space="preserve">принцип модульности – разделения кода на цельные компоненты. Такой прием позволяет, по возможности, изолировать несвязные фрагменты программы друг от друга, что </w:t>
-      </w:r>
-      <w:r>
-        <w:rPr>
-          <w:rFonts w:ascii="Times New Roman" w:hAnsi="Times New Roman" w:cs="Times New Roman"/>
-          <w:sz w:val="28"/>
-          <w:szCs w:val="28"/>
-        </w:rPr>
-        <w:t>дает множество преимуществ, среди которых:</w:t>
+        <w:t>принцип модульности – разделения кода на цельные компоненты. Такой прием позволяет, по возможности, изолировать несвязные фрагменты программы друг от друга, что дает множество преимуществ, среди которых:</w:t>
       </w:r>
     </w:p>
     <w:p>
@@ -660,23 +596,7 @@
           <w:sz w:val="28"/>
           <w:szCs w:val="28"/>
         </w:rPr>
-        <w:t xml:space="preserve">- возможность параллельной работы </w:t>
-      </w:r>
-      <w:r>
-        <w:rPr>
-          <w:rFonts w:ascii="Times New Roman" w:hAnsi="Times New Roman" w:cs="Times New Roman"/>
-          <w:sz w:val="28"/>
-          <w:szCs w:val="28"/>
-        </w:rPr>
-        <w:t>нескольких команд разработчиков</w:t>
-      </w:r>
-      <w:r>
-        <w:rPr>
-          <w:rFonts w:ascii="Times New Roman" w:hAnsi="Times New Roman" w:cs="Times New Roman"/>
-          <w:sz w:val="28"/>
-          <w:szCs w:val="28"/>
-        </w:rPr>
-        <w:t>;</w:t>
+        <w:t>- возможность параллельной работы нескольких команд разработчиков;</w:t>
       </w:r>
     </w:p>
     <w:p>
@@ -965,7 +885,23 @@
           <w:sz w:val="28"/>
           <w:szCs w:val="28"/>
         </w:rPr>
-        <w:t>Существуют устоявшиеся модели распределения и взаимодействия ролей классов в приложении. Использовать их целесообразно при разработке больших программ, при проектировке которых велик риск создания неэффективной архитектуры.</w:t>
+        <w:t xml:space="preserve">Существуют устоявшиеся модели распределения и взаимодействия </w:t>
+      </w:r>
+      <w:r>
+        <w:rPr>
+          <w:rFonts w:ascii="Times New Roman" w:hAnsi="Times New Roman" w:cs="Times New Roman"/>
+          <w:sz w:val="28"/>
+          <w:szCs w:val="28"/>
+        </w:rPr>
+        <w:t>компонентов</w:t>
+      </w:r>
+      <w:r>
+        <w:rPr>
+          <w:rFonts w:ascii="Times New Roman" w:hAnsi="Times New Roman" w:cs="Times New Roman"/>
+          <w:sz w:val="28"/>
+          <w:szCs w:val="28"/>
+        </w:rPr>
+        <w:t xml:space="preserve"> в приложении. Использовать их целесообразно при разработке больших программ, при проектировке которых велик риск создания неэффективной архитектуры.</w:t>
       </w:r>
       <w:r>
         <w:rPr>
@@ -1085,7 +1021,23 @@
           <w:sz w:val="28"/>
           <w:szCs w:val="28"/>
         </w:rPr>
-        <w:t>Она определяет три категории классов:</w:t>
+        <w:t xml:space="preserve">Она определяет три категории </w:t>
+      </w:r>
+      <w:r>
+        <w:rPr>
+          <w:rFonts w:ascii="Times New Roman" w:hAnsi="Times New Roman" w:cs="Times New Roman"/>
+          <w:sz w:val="28"/>
+          <w:szCs w:val="28"/>
+        </w:rPr>
+        <w:t>элементов</w:t>
+      </w:r>
+      <w:r>
+        <w:rPr>
+          <w:rFonts w:ascii="Times New Roman" w:hAnsi="Times New Roman" w:cs="Times New Roman"/>
+          <w:sz w:val="28"/>
+          <w:szCs w:val="28"/>
+        </w:rPr>
+        <w:t>:</w:t>
       </w:r>
     </w:p>
     <w:p>
@@ -1150,7 +1102,23 @@
           <w:sz w:val="28"/>
           <w:szCs w:val="28"/>
         </w:rPr>
-        <w:t>граничные классы (</w:t>
+        <w:t xml:space="preserve">граничные </w:t>
+      </w:r>
+      <w:r>
+        <w:rPr>
+          <w:rFonts w:ascii="Times New Roman" w:hAnsi="Times New Roman" w:cs="Times New Roman"/>
+          <w:sz w:val="28"/>
+          <w:szCs w:val="28"/>
+        </w:rPr>
+        <w:t>элементы</w:t>
+      </w:r>
+      <w:r>
+        <w:rPr>
+          <w:rFonts w:ascii="Times New Roman" w:hAnsi="Times New Roman" w:cs="Times New Roman"/>
+          <w:sz w:val="28"/>
+          <w:szCs w:val="28"/>
+        </w:rPr>
+        <w:t xml:space="preserve"> (</w:t>
       </w:r>
       <w:r>
         <w:rPr>
@@ -1179,65 +1147,168 @@
           <w:rFonts w:ascii="Times New Roman" w:hAnsi="Times New Roman" w:cs="Times New Roman"/>
           <w:sz w:val="28"/>
           <w:szCs w:val="28"/>
+        </w:rPr>
+      </w:pPr>
+      <w:r>
+        <w:rPr>
+          <w:rFonts w:ascii="Times New Roman" w:hAnsi="Times New Roman" w:cs="Times New Roman"/>
+          <w:sz w:val="28"/>
+          <w:szCs w:val="28"/>
+        </w:rPr>
+        <w:t xml:space="preserve">- управляющие </w:t>
+      </w:r>
+      <w:r>
+        <w:rPr>
+          <w:rFonts w:ascii="Times New Roman" w:hAnsi="Times New Roman" w:cs="Times New Roman"/>
+          <w:sz w:val="28"/>
+          <w:szCs w:val="28"/>
+        </w:rPr>
+        <w:t xml:space="preserve">элементы </w:t>
+      </w:r>
+      <w:r>
+        <w:rPr>
+          <w:rFonts w:ascii="Times New Roman" w:hAnsi="Times New Roman" w:cs="Times New Roman"/>
+          <w:sz w:val="28"/>
+          <w:szCs w:val="28"/>
+        </w:rPr>
+        <w:t>(</w:t>
+      </w:r>
+      <w:r>
+        <w:rPr>
+          <w:rFonts w:ascii="Times New Roman" w:hAnsi="Times New Roman" w:cs="Times New Roman"/>
+          <w:sz w:val="28"/>
+          <w:szCs w:val="28"/>
           <w:lang w:val="en-US"/>
         </w:rPr>
-      </w:pPr>
-      <w:r>
-        <w:rPr>
-          <w:rFonts w:ascii="Times New Roman" w:hAnsi="Times New Roman" w:cs="Times New Roman"/>
-          <w:sz w:val="28"/>
-          <w:szCs w:val="28"/>
-        </w:rPr>
-        <w:t>- управляющие классы (</w:t>
-      </w:r>
-      <w:r>
-        <w:rPr>
-          <w:rFonts w:ascii="Times New Roman" w:hAnsi="Times New Roman" w:cs="Times New Roman"/>
-          <w:sz w:val="28"/>
-          <w:szCs w:val="28"/>
-          <w:lang w:val="en-US"/>
-        </w:rPr>
-        <w:t>control).</w:t>
-      </w:r>
-    </w:p>
-    <w:p>
-      <w:pPr>
-        <w:spacing w:after="0" w:line="240" w:lineRule="auto"/>
-        <w:ind w:firstLine="709"/>
-        <w:jc w:val="both"/>
-        <w:rPr>
-          <w:rFonts w:ascii="Times New Roman" w:hAnsi="Times New Roman" w:cs="Times New Roman"/>
-          <w:sz w:val="28"/>
-          <w:szCs w:val="28"/>
-        </w:rPr>
-      </w:pPr>
-      <w:r>
-        <w:rPr>
-          <w:rFonts w:ascii="Times New Roman" w:hAnsi="Times New Roman" w:cs="Times New Roman"/>
-          <w:sz w:val="28"/>
-          <w:szCs w:val="28"/>
-        </w:rPr>
-        <w:t>Сущности – классы, предназначенные для хранения информации, чаще всего относящиеся к предметной области. Граничные классы являются интерфейсом всего приложения, они взаимодействуют с пользователем (или другим актером). Классы управления определяют внутреннюю работу системы по генерации выходных данных на основании входных, полученных из граничных классов. Фактически, классы управления являются непосредственными реализаторами вариантом использования ПС.</w:t>
-      </w:r>
-    </w:p>
-    <w:p>
-      <w:pPr>
-        <w:spacing w:after="0" w:line="240" w:lineRule="auto"/>
-        <w:ind w:firstLine="709"/>
-        <w:jc w:val="both"/>
-        <w:rPr>
-          <w:rFonts w:ascii="Times New Roman" w:hAnsi="Times New Roman" w:cs="Times New Roman"/>
-          <w:sz w:val="28"/>
-          <w:szCs w:val="28"/>
-        </w:rPr>
-      </w:pPr>
-      <w:r>
-        <w:rPr>
-          <w:rFonts w:ascii="Times New Roman" w:hAnsi="Times New Roman" w:cs="Times New Roman"/>
-          <w:sz w:val="28"/>
-          <w:szCs w:val="28"/>
-        </w:rPr>
-        <w:t>Для проектируемого приложения в разделе 2.3 разработана модель предметной области. Она будет использована для конкретизации категорий классов. Так, ключев</w:t>
+        <w:t>control</w:t>
+      </w:r>
+      <w:r>
+        <w:rPr>
+          <w:rFonts w:ascii="Times New Roman" w:hAnsi="Times New Roman" w:cs="Times New Roman"/>
+          <w:sz w:val="28"/>
+          <w:szCs w:val="28"/>
+        </w:rPr>
+        <w:t>).</w:t>
+      </w:r>
+    </w:p>
+    <w:p>
+      <w:pPr>
+        <w:spacing w:after="0" w:line="240" w:lineRule="auto"/>
+        <w:ind w:firstLine="709"/>
+        <w:jc w:val="both"/>
+        <w:rPr>
+          <w:rFonts w:ascii="Times New Roman" w:hAnsi="Times New Roman" w:cs="Times New Roman"/>
+          <w:sz w:val="28"/>
+          <w:szCs w:val="28"/>
+        </w:rPr>
+      </w:pPr>
+      <w:r>
+        <w:rPr>
+          <w:rFonts w:ascii="Times New Roman" w:hAnsi="Times New Roman" w:cs="Times New Roman"/>
+          <w:sz w:val="28"/>
+          <w:szCs w:val="28"/>
+        </w:rPr>
+        <w:t xml:space="preserve">Сущности – </w:t>
+      </w:r>
+      <w:r>
+        <w:rPr>
+          <w:rFonts w:ascii="Times New Roman" w:hAnsi="Times New Roman" w:cs="Times New Roman"/>
+          <w:sz w:val="28"/>
+          <w:szCs w:val="28"/>
+        </w:rPr>
+        <w:t>элементы</w:t>
+      </w:r>
+      <w:r>
+        <w:rPr>
+          <w:rFonts w:ascii="Times New Roman" w:hAnsi="Times New Roman" w:cs="Times New Roman"/>
+          <w:sz w:val="28"/>
+          <w:szCs w:val="28"/>
+        </w:rPr>
+        <w:t xml:space="preserve">, предназначенные для хранения информации, чаще всего относящиеся к предметной области. Граничные </w:t>
+      </w:r>
+      <w:r>
+        <w:rPr>
+          <w:rFonts w:ascii="Times New Roman" w:hAnsi="Times New Roman" w:cs="Times New Roman"/>
+          <w:sz w:val="28"/>
+          <w:szCs w:val="28"/>
+        </w:rPr>
+        <w:t xml:space="preserve">элементы </w:t>
+      </w:r>
+      <w:r>
+        <w:rPr>
+          <w:rFonts w:ascii="Times New Roman" w:hAnsi="Times New Roman" w:cs="Times New Roman"/>
+          <w:sz w:val="28"/>
+          <w:szCs w:val="28"/>
+        </w:rPr>
+        <w:t xml:space="preserve">являются интерфейсом всего приложения, они взаимодействуют с пользователем (или другим актером). </w:t>
+      </w:r>
+      <w:r>
+        <w:rPr>
+          <w:rFonts w:ascii="Times New Roman" w:hAnsi="Times New Roman" w:cs="Times New Roman"/>
+          <w:sz w:val="28"/>
+          <w:szCs w:val="28"/>
+        </w:rPr>
+        <w:t xml:space="preserve">Элементы </w:t>
+      </w:r>
+      <w:r>
+        <w:rPr>
+          <w:rFonts w:ascii="Times New Roman" w:hAnsi="Times New Roman" w:cs="Times New Roman"/>
+          <w:sz w:val="28"/>
+          <w:szCs w:val="28"/>
+        </w:rPr>
+        <w:t xml:space="preserve">управления определяют внутреннюю работу системы по генерации выходных данных на основании входных, полученных из граничных классов. Фактически, </w:t>
+      </w:r>
+      <w:r>
+        <w:rPr>
+          <w:rFonts w:ascii="Times New Roman" w:hAnsi="Times New Roman" w:cs="Times New Roman"/>
+          <w:sz w:val="28"/>
+          <w:szCs w:val="28"/>
+        </w:rPr>
+        <w:t xml:space="preserve">элементы </w:t>
+      </w:r>
+      <w:r>
+        <w:rPr>
+          <w:rFonts w:ascii="Times New Roman" w:hAnsi="Times New Roman" w:cs="Times New Roman"/>
+          <w:sz w:val="28"/>
+          <w:szCs w:val="28"/>
+        </w:rPr>
+        <w:t>управления являются непосредственными реализаторами вариантом использования ПС.</w:t>
+      </w:r>
+    </w:p>
+    <w:p>
+      <w:pPr>
+        <w:spacing w:after="0" w:line="240" w:lineRule="auto"/>
+        <w:ind w:firstLine="709"/>
+        <w:jc w:val="both"/>
+        <w:rPr>
+          <w:rFonts w:ascii="Times New Roman" w:hAnsi="Times New Roman" w:cs="Times New Roman"/>
+          <w:sz w:val="28"/>
+          <w:szCs w:val="28"/>
+        </w:rPr>
+      </w:pPr>
+      <w:r>
+        <w:rPr>
+          <w:rFonts w:ascii="Times New Roman" w:hAnsi="Times New Roman" w:cs="Times New Roman"/>
+          <w:sz w:val="28"/>
+          <w:szCs w:val="28"/>
+        </w:rPr>
+        <w:t xml:space="preserve">Для проектируемого приложения в разделе 2.3 разработана модель предметной области. Она будет использована для конкретизации категорий </w:t>
+      </w:r>
+      <w:r>
+        <w:rPr>
+          <w:rFonts w:ascii="Times New Roman" w:hAnsi="Times New Roman" w:cs="Times New Roman"/>
+          <w:sz w:val="28"/>
+          <w:szCs w:val="28"/>
+        </w:rPr>
+        <w:t>элементов</w:t>
+      </w:r>
+      <w:r>
+        <w:rPr>
+          <w:rFonts w:ascii="Times New Roman" w:hAnsi="Times New Roman" w:cs="Times New Roman"/>
+          <w:sz w:val="28"/>
+          <w:szCs w:val="28"/>
+        </w:rPr>
+        <w:t>. Так, ключев</w:t>
       </w:r>
       <w:r>
         <w:rPr>
@@ -1277,183 +1348,155 @@
           <w:sz w:val="28"/>
           <w:szCs w:val="28"/>
         </w:rPr>
-        <w:t>наиболее очевидный кандидат на роль сущности</w:t>
-      </w:r>
-      <w:r>
-        <w:rPr>
-          <w:rFonts w:ascii="Times New Roman" w:hAnsi="Times New Roman" w:cs="Times New Roman"/>
-          <w:sz w:val="28"/>
-          <w:szCs w:val="28"/>
-        </w:rPr>
-        <w:t xml:space="preserve"> (</w:t>
-      </w:r>
-      <w:r>
-        <w:rPr>
-          <w:rFonts w:ascii="Times New Roman" w:hAnsi="Times New Roman" w:cs="Times New Roman"/>
-          <w:sz w:val="28"/>
-          <w:szCs w:val="28"/>
-          <w:lang w:val="en-US"/>
-        </w:rPr>
-        <w:t>Panorama</w:t>
-      </w:r>
-      <w:r>
-        <w:rPr>
-          <w:rFonts w:ascii="Times New Roman" w:hAnsi="Times New Roman" w:cs="Times New Roman"/>
-          <w:sz w:val="28"/>
-          <w:szCs w:val="28"/>
-        </w:rPr>
-        <w:t>)</w:t>
-      </w:r>
-      <w:r>
-        <w:rPr>
-          <w:rFonts w:ascii="Times New Roman" w:hAnsi="Times New Roman" w:cs="Times New Roman"/>
-          <w:sz w:val="28"/>
-          <w:szCs w:val="28"/>
-        </w:rPr>
-        <w:t>. «Сегменты», из которых она состоит, являются контейнерами графической информации – это также сущность в приложении</w:t>
-      </w:r>
-      <w:r>
-        <w:rPr>
-          <w:rFonts w:ascii="Times New Roman" w:hAnsi="Times New Roman" w:cs="Times New Roman"/>
-          <w:sz w:val="28"/>
-          <w:szCs w:val="28"/>
-        </w:rPr>
-        <w:t xml:space="preserve"> (</w:t>
-      </w:r>
-      <w:r>
-        <w:rPr>
-          <w:rFonts w:ascii="Times New Roman" w:hAnsi="Times New Roman" w:cs="Times New Roman"/>
-          <w:sz w:val="28"/>
-          <w:szCs w:val="28"/>
-          <w:lang w:val="en-US"/>
-        </w:rPr>
-        <w:t>Segment</w:t>
-      </w:r>
-      <w:r>
-        <w:rPr>
-          <w:rFonts w:ascii="Times New Roman" w:hAnsi="Times New Roman" w:cs="Times New Roman"/>
-          <w:sz w:val="28"/>
-          <w:szCs w:val="28"/>
-        </w:rPr>
-        <w:t>)</w:t>
-      </w:r>
-      <w:r>
-        <w:rPr>
-          <w:rFonts w:ascii="Times New Roman" w:hAnsi="Times New Roman" w:cs="Times New Roman"/>
-          <w:sz w:val="28"/>
-          <w:szCs w:val="28"/>
-        </w:rPr>
-        <w:t>. «Генератор» - активный функциональный компонент, следовательно, это должен быть класс управления</w:t>
-      </w:r>
-      <w:r>
-        <w:rPr>
-          <w:rFonts w:ascii="Times New Roman" w:hAnsi="Times New Roman" w:cs="Times New Roman"/>
-          <w:sz w:val="28"/>
-          <w:szCs w:val="28"/>
-        </w:rPr>
-        <w:t xml:space="preserve"> (</w:t>
-      </w:r>
-      <w:r>
-        <w:rPr>
-          <w:rFonts w:ascii="Times New Roman" w:hAnsi="Times New Roman" w:cs="Times New Roman"/>
-          <w:sz w:val="28"/>
-          <w:szCs w:val="28"/>
-          <w:lang w:val="en-US"/>
-        </w:rPr>
-        <w:t>PanoramaBuilder</w:t>
-      </w:r>
-      <w:r>
-        <w:rPr>
-          <w:rFonts w:ascii="Times New Roman" w:hAnsi="Times New Roman" w:cs="Times New Roman"/>
-          <w:sz w:val="28"/>
-          <w:szCs w:val="28"/>
-        </w:rPr>
-        <w:t>)</w:t>
-      </w:r>
-      <w:r>
-        <w:rPr>
-          <w:rFonts w:ascii="Times New Roman" w:hAnsi="Times New Roman" w:cs="Times New Roman"/>
-          <w:sz w:val="28"/>
-          <w:szCs w:val="28"/>
-        </w:rPr>
-        <w:t>. «Настройки», которыми он пользуется – еще один контейнер</w:t>
-      </w:r>
-      <w:r>
-        <w:rPr>
-          <w:rFonts w:ascii="Times New Roman" w:hAnsi="Times New Roman" w:cs="Times New Roman"/>
-          <w:sz w:val="28"/>
-          <w:szCs w:val="28"/>
-        </w:rPr>
-        <w:t xml:space="preserve"> (</w:t>
-      </w:r>
-      <w:r>
-        <w:rPr>
-          <w:rFonts w:ascii="Times New Roman" w:hAnsi="Times New Roman" w:cs="Times New Roman"/>
-          <w:sz w:val="28"/>
-          <w:szCs w:val="28"/>
-          <w:lang w:val="en-US"/>
-        </w:rPr>
-        <w:t>StitcherSettings</w:t>
-      </w:r>
-      <w:r>
-        <w:rPr>
-          <w:rFonts w:ascii="Times New Roman" w:hAnsi="Times New Roman" w:cs="Times New Roman"/>
-          <w:sz w:val="28"/>
-          <w:szCs w:val="28"/>
-        </w:rPr>
-        <w:t>)</w:t>
-      </w:r>
-      <w:r>
-        <w:rPr>
-          <w:rFonts w:ascii="Times New Roman" w:hAnsi="Times New Roman" w:cs="Times New Roman"/>
-          <w:sz w:val="28"/>
-          <w:szCs w:val="28"/>
-        </w:rPr>
-        <w:t>. «Проекция панорамы»</w:t>
-      </w:r>
-      <w:r>
-        <w:rPr>
-          <w:rFonts w:ascii="Times New Roman" w:hAnsi="Times New Roman" w:cs="Times New Roman"/>
-          <w:sz w:val="28"/>
-          <w:szCs w:val="28"/>
-        </w:rPr>
-        <w:t xml:space="preserve"> - панорама, являющаяся простым изображением. Платформа разработки предоставит класс, который заменит эту сущность в приложении. Последнее понятие из модели - «Пользователь». </w:t>
-      </w:r>
-      <w:r>
-        <w:rPr>
-          <w:rFonts w:ascii="Times New Roman" w:hAnsi="Times New Roman" w:cs="Times New Roman"/>
-          <w:sz w:val="28"/>
-          <w:szCs w:val="28"/>
-        </w:rPr>
-        <w:t>Функции не предполагают хранения какой-либо информации о пользователе</w:t>
-      </w:r>
-      <w:r>
-        <w:rPr>
-          <w:rFonts w:ascii="Times New Roman" w:hAnsi="Times New Roman" w:cs="Times New Roman"/>
-          <w:sz w:val="28"/>
-          <w:szCs w:val="28"/>
-        </w:rPr>
-        <w:t>. Это понятие отображает инициативную сторону – агента, внешнего по отношению к программному средству. Подобный класс не нужен в приложении.</w:t>
-      </w:r>
-    </w:p>
-    <w:p>
-      <w:pPr>
-        <w:spacing w:after="0" w:line="240" w:lineRule="auto"/>
-        <w:ind w:firstLine="709"/>
-        <w:jc w:val="both"/>
-        <w:rPr>
-          <w:rFonts w:ascii="Times New Roman" w:hAnsi="Times New Roman" w:cs="Times New Roman"/>
-          <w:sz w:val="28"/>
-          <w:szCs w:val="28"/>
-        </w:rPr>
-      </w:pPr>
-      <w:r>
-        <w:rPr>
-          <w:rFonts w:ascii="Times New Roman" w:hAnsi="Times New Roman" w:cs="Times New Roman"/>
-          <w:sz w:val="28"/>
-          <w:szCs w:val="28"/>
-        </w:rPr>
-        <w:t>Кандидаты на роль граничных классов были описаны в разделе 3.1.1 – это форма и диалог для управления файлами.</w:t>
+        <w:t xml:space="preserve">наиболее очевидный кандидат на роль сущности «Сегменты», из которых она состоит, являются контейнерами графической информации – это также сущность в приложении. «Генератор» - активный функциональный компонент, следовательно, это должен быть </w:t>
+      </w:r>
+      <w:r>
+        <w:rPr>
+          <w:rFonts w:ascii="Times New Roman" w:hAnsi="Times New Roman" w:cs="Times New Roman"/>
+          <w:sz w:val="28"/>
+          <w:szCs w:val="28"/>
+        </w:rPr>
+        <w:t xml:space="preserve">элемент </w:t>
+      </w:r>
+      <w:r>
+        <w:rPr>
+          <w:rFonts w:ascii="Times New Roman" w:hAnsi="Times New Roman" w:cs="Times New Roman"/>
+          <w:sz w:val="28"/>
+          <w:szCs w:val="28"/>
+        </w:rPr>
+        <w:t>управления</w:t>
+      </w:r>
+      <w:r>
+        <w:rPr>
+          <w:rFonts w:ascii="Times New Roman" w:hAnsi="Times New Roman" w:cs="Times New Roman"/>
+          <w:sz w:val="28"/>
+          <w:szCs w:val="28"/>
+        </w:rPr>
+        <w:t xml:space="preserve">. </w:t>
+      </w:r>
+      <w:r>
+        <w:rPr>
+          <w:rFonts w:ascii="Times New Roman" w:hAnsi="Times New Roman" w:cs="Times New Roman"/>
+          <w:sz w:val="28"/>
+          <w:szCs w:val="28"/>
+        </w:rPr>
+        <w:t>«Настройки», которыми он пользуется – еще один контейнер. «Проекция панорамы»</w:t>
+      </w:r>
+      <w:r>
+        <w:rPr>
+          <w:rFonts w:ascii="Times New Roman" w:hAnsi="Times New Roman" w:cs="Times New Roman"/>
+          <w:sz w:val="28"/>
+          <w:szCs w:val="28"/>
+        </w:rPr>
+        <w:t xml:space="preserve"> - панорама в виде </w:t>
+      </w:r>
+      <w:r>
+        <w:rPr>
+          <w:rFonts w:ascii="Times New Roman" w:hAnsi="Times New Roman" w:cs="Times New Roman"/>
+          <w:sz w:val="28"/>
+          <w:szCs w:val="28"/>
+        </w:rPr>
+        <w:t>прост</w:t>
+      </w:r>
+      <w:r>
+        <w:rPr>
+          <w:rFonts w:ascii="Times New Roman" w:hAnsi="Times New Roman" w:cs="Times New Roman"/>
+          <w:sz w:val="28"/>
+          <w:szCs w:val="28"/>
+        </w:rPr>
+        <w:t>ого изображения</w:t>
+      </w:r>
+      <w:r>
+        <w:rPr>
+          <w:rFonts w:ascii="Times New Roman" w:hAnsi="Times New Roman" w:cs="Times New Roman"/>
+          <w:sz w:val="28"/>
+          <w:szCs w:val="28"/>
+        </w:rPr>
+        <w:t xml:space="preserve">. Платформа разработки предоставит </w:t>
+      </w:r>
+      <w:r>
+        <w:rPr>
+          <w:rFonts w:ascii="Times New Roman" w:hAnsi="Times New Roman" w:cs="Times New Roman"/>
+          <w:sz w:val="28"/>
+          <w:szCs w:val="28"/>
+        </w:rPr>
+        <w:t xml:space="preserve">стандартный </w:t>
+      </w:r>
+      <w:r>
+        <w:rPr>
+          <w:rFonts w:ascii="Times New Roman" w:hAnsi="Times New Roman" w:cs="Times New Roman"/>
+          <w:sz w:val="28"/>
+          <w:szCs w:val="28"/>
+        </w:rPr>
+        <w:t xml:space="preserve">класс, который заменит эту сущность в приложении. Последнее понятие из модели - «Пользователь». Функции не предполагают хранения какой-либо информации о пользователе. Это понятие отображает инициативную сторону – агента, внешнего по отношению к программному средству. </w:t>
+      </w:r>
+      <w:r>
+        <w:rPr>
+          <w:rFonts w:ascii="Times New Roman" w:hAnsi="Times New Roman" w:cs="Times New Roman"/>
+          <w:sz w:val="28"/>
+          <w:szCs w:val="28"/>
+        </w:rPr>
+        <w:t>В подобном</w:t>
+      </w:r>
+      <w:r>
+        <w:rPr>
+          <w:rFonts w:ascii="Times New Roman" w:hAnsi="Times New Roman" w:cs="Times New Roman"/>
+          <w:sz w:val="28"/>
+          <w:szCs w:val="28"/>
+        </w:rPr>
+        <w:t xml:space="preserve"> </w:t>
+      </w:r>
+      <w:r>
+        <w:rPr>
+          <w:rFonts w:ascii="Times New Roman" w:hAnsi="Times New Roman" w:cs="Times New Roman"/>
+          <w:sz w:val="28"/>
+          <w:szCs w:val="28"/>
+        </w:rPr>
+        <w:t>элементе нет необходимости</w:t>
+      </w:r>
+      <w:r>
+        <w:rPr>
+          <w:rFonts w:ascii="Times New Roman" w:hAnsi="Times New Roman" w:cs="Times New Roman"/>
+          <w:sz w:val="28"/>
+          <w:szCs w:val="28"/>
+        </w:rPr>
+        <w:t>.</w:t>
+      </w:r>
+    </w:p>
+    <w:p>
+      <w:pPr>
+        <w:spacing w:after="0" w:line="240" w:lineRule="auto"/>
+        <w:ind w:firstLine="709"/>
+        <w:jc w:val="both"/>
+        <w:rPr>
+          <w:rFonts w:ascii="Times New Roman" w:hAnsi="Times New Roman" w:cs="Times New Roman"/>
+          <w:sz w:val="28"/>
+          <w:szCs w:val="28"/>
+        </w:rPr>
+      </w:pPr>
+      <w:r>
+        <w:rPr>
+          <w:rFonts w:ascii="Times New Roman" w:hAnsi="Times New Roman" w:cs="Times New Roman"/>
+          <w:sz w:val="28"/>
+          <w:szCs w:val="28"/>
+        </w:rPr>
+        <w:t xml:space="preserve">Кандидаты на роль граничных классов были описаны в разделе 3.1.1 – это </w:t>
+      </w:r>
+      <w:r>
+        <w:rPr>
+          <w:rFonts w:ascii="Times New Roman" w:hAnsi="Times New Roman" w:cs="Times New Roman"/>
+          <w:sz w:val="28"/>
+          <w:szCs w:val="28"/>
+        </w:rPr>
+        <w:t xml:space="preserve">окно </w:t>
+      </w:r>
+      <w:r>
+        <w:rPr>
+          <w:rFonts w:ascii="Times New Roman" w:hAnsi="Times New Roman" w:cs="Times New Roman"/>
+          <w:sz w:val="28"/>
+          <w:szCs w:val="28"/>
+        </w:rPr>
+        <w:t>и диалог для управления файлами.</w:t>
       </w:r>
     </w:p>
     <w:p>
@@ -1481,7 +1524,31 @@
           <w:sz w:val="28"/>
           <w:szCs w:val="28"/>
         </w:rPr>
-        <w:t xml:space="preserve">запуску генератора и редактирования изображений, будут реализованы классами управления – </w:t>
+        <w:t xml:space="preserve">запуску генератора и редактирования изображений, будут реализованы </w:t>
+      </w:r>
+      <w:r>
+        <w:rPr>
+          <w:rFonts w:ascii="Times New Roman" w:hAnsi="Times New Roman" w:cs="Times New Roman"/>
+          <w:sz w:val="28"/>
+          <w:szCs w:val="28"/>
+        </w:rPr>
+        <w:t>элементами управления</w:t>
+      </w:r>
+      <w:r>
+        <w:rPr>
+          <w:rFonts w:ascii="Times New Roman" w:hAnsi="Times New Roman" w:cs="Times New Roman"/>
+          <w:sz w:val="28"/>
+          <w:szCs w:val="28"/>
+        </w:rPr>
+        <w:t>.</w:t>
+      </w:r>
+      <w:r>
+        <w:rPr>
+          <w:rFonts w:ascii="Times New Roman" w:hAnsi="Times New Roman" w:cs="Times New Roman"/>
+          <w:sz w:val="28"/>
+          <w:szCs w:val="28"/>
+        </w:rPr>
+        <w:t xml:space="preserve"> </w:t>
       </w:r>
       <w:r>
         <w:rPr>
@@ -1490,58 +1557,15 @@
           <w:szCs w:val="28"/>
         </w:rPr>
         <w:lastRenderedPageBreak/>
-        <w:t xml:space="preserve">соответственно, </w:t>
-      </w:r>
-      <w:r>
-        <w:rPr>
-          <w:rFonts w:ascii="Times New Roman" w:hAnsi="Times New Roman" w:cs="Times New Roman"/>
-          <w:sz w:val="28"/>
-          <w:szCs w:val="28"/>
-          <w:lang w:val="en-US"/>
-        </w:rPr>
-        <w:t>FileManager</w:t>
-      </w:r>
-      <w:r>
-        <w:rPr>
-          <w:rFonts w:ascii="Times New Roman" w:hAnsi="Times New Roman" w:cs="Times New Roman"/>
-          <w:sz w:val="28"/>
-          <w:szCs w:val="28"/>
-        </w:rPr>
-        <w:t xml:space="preserve">, </w:t>
-      </w:r>
-      <w:r>
-        <w:rPr>
-          <w:rFonts w:ascii="Times New Roman" w:hAnsi="Times New Roman" w:cs="Times New Roman"/>
-          <w:sz w:val="28"/>
-          <w:szCs w:val="28"/>
-          <w:lang w:val="en-US"/>
-        </w:rPr>
-        <w:t>ImageStitcher</w:t>
-      </w:r>
-      <w:r>
-        <w:rPr>
-          <w:rFonts w:ascii="Times New Roman" w:hAnsi="Times New Roman" w:cs="Times New Roman"/>
-          <w:sz w:val="28"/>
-          <w:szCs w:val="28"/>
-        </w:rPr>
-        <w:t xml:space="preserve"> </w:t>
-      </w:r>
-      <w:r>
-        <w:rPr>
-          <w:rFonts w:ascii="Times New Roman" w:hAnsi="Times New Roman" w:cs="Times New Roman"/>
-          <w:sz w:val="28"/>
-          <w:szCs w:val="28"/>
-        </w:rPr>
-        <w:t xml:space="preserve">и </w:t>
-      </w:r>
-      <w:r>
-        <w:rPr>
-          <w:rFonts w:ascii="Times New Roman" w:hAnsi="Times New Roman" w:cs="Times New Roman"/>
-          <w:sz w:val="28"/>
-          <w:szCs w:val="28"/>
-          <w:lang w:val="en-US"/>
-        </w:rPr>
-        <w:t>ImageEditor</w:t>
+        <w:t xml:space="preserve">Функция панорамы «представляется в виде проекции» </w:t>
+      </w:r>
+      <w:r>
+        <w:rPr>
+          <w:rFonts w:ascii="Times New Roman" w:hAnsi="Times New Roman" w:cs="Times New Roman"/>
+          <w:sz w:val="28"/>
+          <w:szCs w:val="28"/>
+        </w:rPr>
+        <w:t>реализуется элементом управления «ПредставительПанорамы»</w:t>
       </w:r>
       <w:r>
         <w:rPr>
@@ -1551,58 +1575,41 @@
         </w:rPr>
         <w:t>.</w:t>
       </w:r>
-      <w:r>
-        <w:rPr>
-          <w:rFonts w:ascii="Times New Roman" w:hAnsi="Times New Roman" w:cs="Times New Roman"/>
-          <w:sz w:val="28"/>
-          <w:szCs w:val="28"/>
-        </w:rPr>
-        <w:t xml:space="preserve"> </w:t>
-      </w:r>
-      <w:r>
-        <w:rPr>
-          <w:rFonts w:ascii="Times New Roman" w:hAnsi="Times New Roman" w:cs="Times New Roman"/>
-          <w:sz w:val="28"/>
-          <w:szCs w:val="28"/>
-        </w:rPr>
-        <w:t xml:space="preserve">Функция панорамы «представляется в виде проекции» - класс управления </w:t>
-      </w:r>
-      <w:r>
-        <w:rPr>
-          <w:rFonts w:ascii="Times New Roman" w:hAnsi="Times New Roman" w:cs="Times New Roman"/>
-          <w:sz w:val="28"/>
-          <w:szCs w:val="28"/>
-          <w:lang w:val="en-US"/>
-        </w:rPr>
-        <w:t>PanoramaPresenter</w:t>
-      </w:r>
-      <w:r>
-        <w:rPr>
-          <w:rFonts w:ascii="Times New Roman" w:hAnsi="Times New Roman" w:cs="Times New Roman"/>
-          <w:sz w:val="28"/>
-          <w:szCs w:val="28"/>
-        </w:rPr>
-        <w:t>.</w:t>
-      </w:r>
-    </w:p>
-    <w:p>
-      <w:pPr>
-        <w:spacing w:after="0" w:line="240" w:lineRule="auto"/>
-        <w:ind w:firstLine="709"/>
-        <w:jc w:val="both"/>
-        <w:rPr>
-          <w:rFonts w:ascii="Times New Roman" w:hAnsi="Times New Roman" w:cs="Times New Roman"/>
-          <w:sz w:val="28"/>
-          <w:szCs w:val="28"/>
-        </w:rPr>
-      </w:pPr>
-      <w:r>
-        <w:rPr>
-          <w:rFonts w:ascii="Times New Roman" w:hAnsi="Times New Roman" w:cs="Times New Roman"/>
-          <w:sz w:val="28"/>
-          <w:szCs w:val="28"/>
-        </w:rPr>
-        <w:t>Все разработанные классы и их зависимости представлены на диаграмме на рисунке 3.1.</w:t>
+    </w:p>
+    <w:p>
+      <w:pPr>
+        <w:spacing w:after="0" w:line="240" w:lineRule="auto"/>
+        <w:ind w:firstLine="709"/>
+        <w:jc w:val="both"/>
+        <w:rPr>
+          <w:rFonts w:ascii="Times New Roman" w:hAnsi="Times New Roman" w:cs="Times New Roman"/>
+          <w:sz w:val="28"/>
+          <w:szCs w:val="28"/>
+        </w:rPr>
+      </w:pPr>
+      <w:r>
+        <w:rPr>
+          <w:rFonts w:ascii="Times New Roman" w:hAnsi="Times New Roman" w:cs="Times New Roman"/>
+          <w:sz w:val="28"/>
+          <w:szCs w:val="28"/>
+        </w:rPr>
+        <w:t xml:space="preserve">Все разработанные </w:t>
+      </w:r>
+      <w:r>
+        <w:rPr>
+          <w:rFonts w:ascii="Times New Roman" w:hAnsi="Times New Roman" w:cs="Times New Roman"/>
+          <w:sz w:val="28"/>
+          <w:szCs w:val="28"/>
+        </w:rPr>
+        <w:t>элементы, их роли</w:t>
+      </w:r>
+      <w:r>
+        <w:rPr>
+          <w:rFonts w:ascii="Times New Roman" w:hAnsi="Times New Roman" w:cs="Times New Roman"/>
+          <w:sz w:val="28"/>
+          <w:szCs w:val="28"/>
+        </w:rPr>
+        <w:t xml:space="preserve"> и зависимости представлены на диаграмме на рисунке 3.1.</w:t>
       </w:r>
     </w:p>
     <w:p>
@@ -1636,9 +1643,9 @@
         </w:rPr>
         <w:drawing>
           <wp:inline distT="0" distB="0" distL="0" distR="0">
-            <wp:extent cx="5940425" cy="3358468"/>
-            <wp:effectExtent l="0" t="0" r="3175" b="0"/>
-            <wp:docPr id="8" name="Picture 8"/>
+            <wp:extent cx="5940425" cy="7801281"/>
+            <wp:effectExtent l="0" t="0" r="0" b="0"/>
+            <wp:docPr id="4" name="Picture 4"/>
             <wp:cNvGraphicFramePr>
               <a:graphicFrameLocks xmlns:a="http://schemas.openxmlformats.org/drawingml/2006/main" noChangeAspect="1"/>
             </wp:cNvGraphicFramePr>
@@ -1646,7 +1653,7 @@
               <a:graphicData uri="http://schemas.openxmlformats.org/drawingml/2006/picture">
                 <pic:pic xmlns:pic="http://schemas.openxmlformats.org/drawingml/2006/picture">
                   <pic:nvPicPr>
-                    <pic:cNvPr id="0" name="Picture 8"/>
+                    <pic:cNvPr id="0" name="Picture 4"/>
                     <pic:cNvPicPr>
                       <a:picLocks noChangeAspect="1" noChangeArrowheads="1"/>
                     </pic:cNvPicPr>
@@ -1667,7 +1674,7 @@
                   <pic:spPr bwMode="auto">
                     <a:xfrm>
                       <a:off x="0" y="0"/>
-                      <a:ext cx="5940425" cy="3358468"/>
+                      <a:ext cx="5940425" cy="7801281"/>
                     </a:xfrm>
                     <a:prstGeom prst="rect">
                       <a:avLst/>
@@ -1734,6 +1741,7 @@
           <w:sz w:val="28"/>
           <w:szCs w:val="28"/>
         </w:rPr>
+        <w:lastRenderedPageBreak/>
         <w:t>3.</w:t>
       </w:r>
       <w:r>
@@ -1760,71 +1768,65 @@
           <w:sz w:val="28"/>
           <w:szCs w:val="28"/>
         </w:rPr>
-        <w:t>Взаимодействие пользователя с ПС</w:t>
-      </w:r>
-    </w:p>
-    <w:p>
-      <w:pPr>
-        <w:spacing w:after="0" w:line="240" w:lineRule="auto"/>
-        <w:ind w:firstLine="709"/>
-        <w:jc w:val="both"/>
-        <w:rPr>
-          <w:rFonts w:ascii="Times New Roman" w:hAnsi="Times New Roman" w:cs="Times New Roman"/>
-          <w:sz w:val="28"/>
-          <w:szCs w:val="28"/>
-        </w:rPr>
-      </w:pPr>
-    </w:p>
-    <w:p>
-      <w:pPr>
-        <w:spacing w:after="0" w:line="240" w:lineRule="auto"/>
-        <w:ind w:firstLine="709"/>
-        <w:jc w:val="both"/>
-        <w:rPr>
-          <w:rFonts w:ascii="Times New Roman" w:hAnsi="Times New Roman" w:cs="Times New Roman"/>
-          <w:sz w:val="28"/>
-          <w:szCs w:val="28"/>
-        </w:rPr>
-      </w:pPr>
-      <w:r>
-        <w:rPr>
-          <w:rFonts w:ascii="Times New Roman" w:hAnsi="Times New Roman" w:cs="Times New Roman"/>
-          <w:sz w:val="28"/>
-          <w:szCs w:val="28"/>
-        </w:rPr>
-        <w:t>Ввиду вышеупомянутой сильной зависимости выходных данных (панорамы) от входных (сегментов)</w:t>
-      </w:r>
-      <w:r>
-        <w:rPr>
-          <w:rFonts w:ascii="Times New Roman" w:hAnsi="Times New Roman" w:cs="Times New Roman"/>
-          <w:sz w:val="28"/>
-          <w:szCs w:val="28"/>
-        </w:rPr>
-        <w:t>,</w:t>
-      </w:r>
-      <w:r>
-        <w:rPr>
-          <w:rFonts w:ascii="Times New Roman" w:hAnsi="Times New Roman" w:cs="Times New Roman"/>
-          <w:sz w:val="28"/>
-          <w:szCs w:val="28"/>
-        </w:rPr>
-        <w:t xml:space="preserve"> возможность </w:t>
-      </w:r>
-      <w:r>
-        <w:rPr>
-          <w:rFonts w:ascii="Times New Roman" w:hAnsi="Times New Roman" w:cs="Times New Roman"/>
-          <w:sz w:val="28"/>
-          <w:szCs w:val="28"/>
-        </w:rPr>
-        <w:t xml:space="preserve">вмешательства в работу </w:t>
-      </w:r>
-      <w:r>
-        <w:rPr>
-          <w:rFonts w:ascii="Times New Roman" w:hAnsi="Times New Roman" w:cs="Times New Roman"/>
-          <w:sz w:val="28"/>
-          <w:szCs w:val="28"/>
-        </w:rPr>
-        <w:t>может быть излишней в тех случаях, когда система самостоятельно вырабатывает оптимальный результат.</w:t>
+        <w:t>Проектирование пользовательского интерфейса</w:t>
+      </w:r>
+    </w:p>
+    <w:p>
+      <w:pPr>
+        <w:spacing w:after="0" w:line="240" w:lineRule="auto"/>
+        <w:ind w:firstLine="709"/>
+        <w:jc w:val="both"/>
+        <w:rPr>
+          <w:rFonts w:ascii="Times New Roman" w:hAnsi="Times New Roman" w:cs="Times New Roman"/>
+          <w:sz w:val="28"/>
+          <w:szCs w:val="28"/>
+        </w:rPr>
+      </w:pPr>
+    </w:p>
+    <w:p>
+      <w:pPr>
+        <w:spacing w:after="0" w:line="240" w:lineRule="auto"/>
+        <w:ind w:firstLine="709"/>
+        <w:jc w:val="both"/>
+        <w:rPr>
+          <w:rFonts w:ascii="Times New Roman" w:hAnsi="Times New Roman" w:cs="Times New Roman"/>
+          <w:sz w:val="28"/>
+          <w:szCs w:val="28"/>
+        </w:rPr>
+      </w:pPr>
+      <w:r>
+        <w:rPr>
+          <w:rFonts w:ascii="Times New Roman" w:hAnsi="Times New Roman" w:cs="Times New Roman"/>
+          <w:sz w:val="28"/>
+          <w:szCs w:val="28"/>
+        </w:rPr>
+        <w:t>Пользовательский интерфейс (</w:t>
+      </w:r>
+      <w:r>
+        <w:rPr>
+          <w:rFonts w:ascii="Times New Roman" w:hAnsi="Times New Roman" w:cs="Times New Roman"/>
+          <w:sz w:val="28"/>
+          <w:szCs w:val="28"/>
+          <w:lang w:val="en-US"/>
+        </w:rPr>
+        <w:t>UI</w:t>
+      </w:r>
+      <w:r>
+        <w:rPr>
+          <w:rFonts w:ascii="Times New Roman" w:hAnsi="Times New Roman" w:cs="Times New Roman"/>
+          <w:sz w:val="28"/>
+          <w:szCs w:val="28"/>
+        </w:rPr>
+        <w:t xml:space="preserve">, </w:t>
+      </w:r>
+      <w:r>
+        <w:rPr>
+          <w:rFonts w:ascii="Times New Roman" w:hAnsi="Times New Roman" w:cs="Times New Roman"/>
+          <w:sz w:val="28"/>
+          <w:szCs w:val="28"/>
+          <w:lang w:val="en-US"/>
+        </w:rPr>
+        <w:t>User</w:t>
       </w:r>
       <w:r>
         <w:rPr>
@@ -1839,6 +1841,239 @@
           <w:rFonts w:ascii="Times New Roman" w:hAnsi="Times New Roman" w:cs="Times New Roman"/>
           <w:sz w:val="28"/>
           <w:szCs w:val="28"/>
+          <w:lang w:val="en-US"/>
+        </w:rPr>
+        <w:t>Interface</w:t>
+      </w:r>
+      <w:r>
+        <w:rPr>
+          <w:rFonts w:ascii="Times New Roman" w:hAnsi="Times New Roman" w:cs="Times New Roman"/>
+          <w:sz w:val="28"/>
+          <w:szCs w:val="28"/>
+        </w:rPr>
+        <w:t xml:space="preserve">) </w:t>
+      </w:r>
+      <w:r>
+        <w:rPr>
+          <w:rFonts w:ascii="Times New Roman" w:hAnsi="Times New Roman" w:cs="Times New Roman"/>
+          <w:sz w:val="28"/>
+          <w:szCs w:val="28"/>
+        </w:rPr>
+        <w:t>– это способ взаимодействия человека и машины, включающий совокупность действий, совершаемых пользователем, и результатов этих действий.</w:t>
+      </w:r>
+      <w:r>
+        <w:rPr>
+          <w:rFonts w:ascii="Times New Roman" w:hAnsi="Times New Roman" w:cs="Times New Roman"/>
+          <w:sz w:val="28"/>
+          <w:szCs w:val="28"/>
+        </w:rPr>
+        <w:t xml:space="preserve"> Критериями качества интерфейса является его эффективность и удобство пользования. </w:t>
+      </w:r>
+      <w:r>
+        <w:rPr>
+          <w:rFonts w:ascii="Times New Roman" w:hAnsi="Times New Roman" w:cs="Times New Roman"/>
+          <w:sz w:val="28"/>
+          <w:szCs w:val="28"/>
+        </w:rPr>
+        <w:t>Структурно интерфейс является совокупностью средств и методов. Средства в данном контексте – элементы, предназначенные для ввода информации в устройство или ее вывода для отображения пользователю. Методы – динамическая составляющая интерфейса, набор правил по использованию имеющихся средств.</w:t>
+      </w:r>
+    </w:p>
+    <w:p>
+      <w:pPr>
+        <w:spacing w:after="0" w:line="240" w:lineRule="auto"/>
+        <w:ind w:firstLine="709"/>
+        <w:jc w:val="both"/>
+        <w:rPr>
+          <w:rFonts w:ascii="Times New Roman" w:hAnsi="Times New Roman" w:cs="Times New Roman"/>
+          <w:sz w:val="28"/>
+          <w:szCs w:val="28"/>
+        </w:rPr>
+      </w:pPr>
+      <w:r>
+        <w:rPr>
+          <w:rFonts w:ascii="Times New Roman" w:hAnsi="Times New Roman" w:cs="Times New Roman"/>
+          <w:sz w:val="28"/>
+          <w:szCs w:val="28"/>
+        </w:rPr>
+        <w:t>И</w:t>
+      </w:r>
+      <w:r>
+        <w:rPr>
+          <w:rFonts w:ascii="Times New Roman" w:hAnsi="Times New Roman" w:cs="Times New Roman"/>
+          <w:sz w:val="28"/>
+          <w:szCs w:val="28"/>
+        </w:rPr>
+        <w:t xml:space="preserve">нтерфейс </w:t>
+      </w:r>
+      <w:r>
+        <w:rPr>
+          <w:rFonts w:ascii="Times New Roman" w:hAnsi="Times New Roman" w:cs="Times New Roman"/>
+          <w:sz w:val="28"/>
+          <w:szCs w:val="28"/>
+        </w:rPr>
+        <w:t xml:space="preserve">разрабатываемого программного средства должен быть двунаправленным. Программе для выполнения своей задачи необходимы данные, определяемые пользователем – сегменты панорамы. Пользователь для возможности предоставления этих данных должен получить и понять запрос от программного средства. Когда программа завершила процесс генерации панорамы, тот предоставляется пользователю, вместе с возможностью редактирования и </w:t>
+      </w:r>
+      <w:r>
+        <w:rPr>
+          <w:rFonts w:ascii="Times New Roman" w:hAnsi="Times New Roman" w:cs="Times New Roman"/>
+          <w:sz w:val="28"/>
+          <w:szCs w:val="28"/>
+        </w:rPr>
+        <w:t xml:space="preserve">дальнейшего </w:t>
+      </w:r>
+      <w:r>
+        <w:rPr>
+          <w:rFonts w:ascii="Times New Roman" w:hAnsi="Times New Roman" w:cs="Times New Roman"/>
+          <w:sz w:val="28"/>
+          <w:szCs w:val="28"/>
+        </w:rPr>
+        <w:t>использования в каких-либо целях.</w:t>
+      </w:r>
+    </w:p>
+    <w:p>
+      <w:pPr>
+        <w:spacing w:after="0" w:line="240" w:lineRule="auto"/>
+        <w:ind w:firstLine="709"/>
+        <w:jc w:val="both"/>
+        <w:rPr>
+          <w:rFonts w:ascii="Times New Roman" w:hAnsi="Times New Roman" w:cs="Times New Roman"/>
+          <w:sz w:val="28"/>
+          <w:szCs w:val="28"/>
+        </w:rPr>
+      </w:pPr>
+      <w:r>
+        <w:rPr>
+          <w:rFonts w:ascii="Times New Roman" w:hAnsi="Times New Roman" w:cs="Times New Roman"/>
+          <w:sz w:val="28"/>
+          <w:szCs w:val="28"/>
+        </w:rPr>
+        <w:t xml:space="preserve">Ввиду сильной зависимости выходных данных (панорамы) от входных (сегментов), возможность вмешательства в работу может быть излишней в тех случаях, когда система самостоятельно вырабатывает оптимальный результат. Поэтому следует минимизировать необходимость любого вмешательства и предоставить пользователю предварительный результат. В случае неудовлетворительной оценки он должен иметь возможность изменить результат непосредственно или определить этап, на котором дефект может быть устранен, внести изменения в ход этого этапа и оценить их влияние. В случае, если система может самостоятельно оценить качество генерируемой панорамы как неприемлемое, от пользователя </w:t>
+      </w:r>
+      <w:r>
+        <w:rPr>
+          <w:rFonts w:ascii="Times New Roman" w:hAnsi="Times New Roman" w:cs="Times New Roman"/>
+          <w:sz w:val="28"/>
+          <w:szCs w:val="28"/>
+        </w:rPr>
+        <w:t>сразу</w:t>
+      </w:r>
+      <w:r>
+        <w:rPr>
+          <w:rFonts w:ascii="Times New Roman" w:hAnsi="Times New Roman" w:cs="Times New Roman"/>
+          <w:sz w:val="28"/>
+          <w:szCs w:val="28"/>
+        </w:rPr>
+        <w:t xml:space="preserve"> потребуется выполнение некоторых корректирующих действий.</w:t>
+      </w:r>
+    </w:p>
+    <w:p>
+      <w:pPr>
+        <w:spacing w:after="0" w:line="240" w:lineRule="auto"/>
+        <w:ind w:firstLine="709"/>
+        <w:jc w:val="both"/>
+        <w:rPr>
+          <w:rFonts w:ascii="Times New Roman" w:hAnsi="Times New Roman" w:cs="Times New Roman"/>
+          <w:sz w:val="28"/>
+          <w:szCs w:val="28"/>
+        </w:rPr>
+      </w:pPr>
+      <w:r>
+        <w:rPr>
+          <w:rFonts w:ascii="Times New Roman" w:hAnsi="Times New Roman" w:cs="Times New Roman"/>
+          <w:sz w:val="28"/>
+          <w:szCs w:val="28"/>
+        </w:rPr>
+        <w:t>Требования к пользователю должны быть ему понятны</w:t>
+      </w:r>
+      <w:r>
+        <w:rPr>
+          <w:rFonts w:ascii="Times New Roman" w:hAnsi="Times New Roman" w:cs="Times New Roman"/>
+          <w:sz w:val="28"/>
+          <w:szCs w:val="28"/>
+        </w:rPr>
+        <w:t xml:space="preserve"> и очевидн</w:t>
+      </w:r>
+      <w:r>
+        <w:rPr>
+          <w:rFonts w:ascii="Times New Roman" w:hAnsi="Times New Roman" w:cs="Times New Roman"/>
+          <w:sz w:val="28"/>
+          <w:szCs w:val="28"/>
+        </w:rPr>
+        <w:t xml:space="preserve">ы. </w:t>
+      </w:r>
+      <w:r>
+        <w:rPr>
+          <w:rFonts w:ascii="Times New Roman" w:hAnsi="Times New Roman" w:cs="Times New Roman"/>
+          <w:sz w:val="28"/>
+          <w:szCs w:val="28"/>
+        </w:rPr>
+        <w:t xml:space="preserve">Следовательно, необходим механизм </w:t>
+      </w:r>
+      <w:r>
+        <w:rPr>
+          <w:rFonts w:ascii="Times New Roman" w:hAnsi="Times New Roman" w:cs="Times New Roman"/>
+          <w:sz w:val="28"/>
+          <w:szCs w:val="28"/>
+        </w:rPr>
+        <w:t xml:space="preserve">доставки сообщений, который будет помогать </w:t>
+      </w:r>
+      <w:r>
+        <w:rPr>
+          <w:rFonts w:ascii="Times New Roman" w:hAnsi="Times New Roman" w:cs="Times New Roman"/>
+          <w:sz w:val="28"/>
+          <w:szCs w:val="28"/>
+        </w:rPr>
+        <w:t>ему</w:t>
+      </w:r>
+      <w:r>
+        <w:rPr>
+          <w:rFonts w:ascii="Times New Roman" w:hAnsi="Times New Roman" w:cs="Times New Roman"/>
+          <w:sz w:val="28"/>
+          <w:szCs w:val="28"/>
+        </w:rPr>
+        <w:t xml:space="preserve"> в навигации по интерфейсу и при этом не являться помехой для эффективного использования </w:t>
+      </w:r>
+      <w:r>
+        <w:rPr>
+          <w:rFonts w:ascii="Times New Roman" w:hAnsi="Times New Roman" w:cs="Times New Roman"/>
+          <w:sz w:val="28"/>
+          <w:szCs w:val="28"/>
+        </w:rPr>
+        <w:t xml:space="preserve">этого </w:t>
+      </w:r>
+      <w:r>
+        <w:rPr>
+          <w:rFonts w:ascii="Times New Roman" w:hAnsi="Times New Roman" w:cs="Times New Roman"/>
+          <w:sz w:val="28"/>
+          <w:szCs w:val="28"/>
+        </w:rPr>
+        <w:t>интерфейса.</w:t>
+      </w:r>
+      <w:r>
+        <w:rPr>
+          <w:rFonts w:ascii="Times New Roman" w:hAnsi="Times New Roman" w:cs="Times New Roman"/>
+          <w:sz w:val="28"/>
+          <w:szCs w:val="28"/>
+        </w:rPr>
+        <w:t xml:space="preserve"> К примеру, на окне приложения может быть выделена постоянная область, предназначенная для отображения сообщений пользователю. Так как содержание области будет меняться по ходу работы приложения, и поэтому не всегда отвечать на для пользователя актуальные вопросы, следует дать ему возможность задания вопроса. Частой реализацией этого является кнопка «Справка» или ссылки на документацию в контекстном меню окна.</w:t>
+      </w:r>
+    </w:p>
+    <w:p>
+      <w:pPr>
+        <w:spacing w:after="0" w:line="240" w:lineRule="auto"/>
+        <w:ind w:firstLine="709"/>
+        <w:jc w:val="both"/>
+        <w:rPr>
+          <w:rFonts w:ascii="Times New Roman" w:hAnsi="Times New Roman" w:cs="Times New Roman"/>
+          <w:sz w:val="28"/>
+          <w:szCs w:val="28"/>
+        </w:rPr>
+      </w:pPr>
+      <w:r>
+        <w:rPr>
+          <w:rFonts w:ascii="Times New Roman" w:hAnsi="Times New Roman" w:cs="Times New Roman"/>
+          <w:sz w:val="28"/>
+          <w:szCs w:val="28"/>
         </w:rPr>
         <w:t>П</w:t>
       </w:r>
@@ -1848,111 +2083,95 @@
           <w:sz w:val="28"/>
           <w:szCs w:val="28"/>
         </w:rPr>
-        <w:t>оэтому</w:t>
-      </w:r>
-      <w:r>
-        <w:rPr>
-          <w:rFonts w:ascii="Times New Roman" w:hAnsi="Times New Roman" w:cs="Times New Roman"/>
-          <w:sz w:val="28"/>
-          <w:szCs w:val="28"/>
-        </w:rPr>
-        <w:t xml:space="preserve"> следует минимизировать необходимость любого вмешательства и предоставить пользователю предварительный результат</w:t>
-      </w:r>
-      <w:r>
-        <w:rPr>
-          <w:rFonts w:ascii="Times New Roman" w:hAnsi="Times New Roman" w:cs="Times New Roman"/>
-          <w:sz w:val="28"/>
-          <w:szCs w:val="28"/>
-        </w:rPr>
-        <w:t xml:space="preserve">. </w:t>
-      </w:r>
-      <w:r>
-        <w:rPr>
-          <w:rFonts w:ascii="Times New Roman" w:hAnsi="Times New Roman" w:cs="Times New Roman"/>
-          <w:sz w:val="28"/>
-          <w:szCs w:val="28"/>
-        </w:rPr>
-        <w:t xml:space="preserve">В </w:t>
-      </w:r>
-      <w:r>
-        <w:rPr>
-          <w:rFonts w:ascii="Times New Roman" w:hAnsi="Times New Roman" w:cs="Times New Roman"/>
-          <w:sz w:val="28"/>
-          <w:szCs w:val="28"/>
-        </w:rPr>
-        <w:t>случае</w:t>
-      </w:r>
-      <w:r>
-        <w:rPr>
-          <w:rFonts w:ascii="Times New Roman" w:hAnsi="Times New Roman" w:cs="Times New Roman"/>
-          <w:sz w:val="28"/>
-          <w:szCs w:val="28"/>
-        </w:rPr>
-        <w:t xml:space="preserve"> неудовлетворительной оценки</w:t>
-      </w:r>
-      <w:r>
-        <w:rPr>
-          <w:rFonts w:ascii="Times New Roman" w:hAnsi="Times New Roman" w:cs="Times New Roman"/>
-          <w:sz w:val="28"/>
-          <w:szCs w:val="28"/>
-        </w:rPr>
-        <w:t xml:space="preserve"> он должен иметь возможность </w:t>
-      </w:r>
-      <w:r>
-        <w:rPr>
-          <w:rFonts w:ascii="Times New Roman" w:hAnsi="Times New Roman" w:cs="Times New Roman"/>
-          <w:sz w:val="28"/>
-          <w:szCs w:val="28"/>
-        </w:rPr>
-        <w:t xml:space="preserve">изменить результат непосредственно или </w:t>
-      </w:r>
-      <w:r>
-        <w:rPr>
-          <w:rFonts w:ascii="Times New Roman" w:hAnsi="Times New Roman" w:cs="Times New Roman"/>
-          <w:sz w:val="28"/>
-          <w:szCs w:val="28"/>
-        </w:rPr>
-        <w:t xml:space="preserve">определить этап, </w:t>
-      </w:r>
-      <w:r>
-        <w:rPr>
-          <w:rFonts w:ascii="Times New Roman" w:hAnsi="Times New Roman" w:cs="Times New Roman"/>
-          <w:sz w:val="28"/>
-          <w:szCs w:val="28"/>
-        </w:rPr>
-        <w:t>на котором дефект может быть устранен</w:t>
-      </w:r>
-      <w:r>
-        <w:rPr>
-          <w:rFonts w:ascii="Times New Roman" w:hAnsi="Times New Roman" w:cs="Times New Roman"/>
-          <w:sz w:val="28"/>
-          <w:szCs w:val="28"/>
-        </w:rPr>
-        <w:t>, внести изменения в ход</w:t>
-      </w:r>
-      <w:r>
-        <w:rPr>
-          <w:rFonts w:ascii="Times New Roman" w:hAnsi="Times New Roman" w:cs="Times New Roman"/>
-          <w:sz w:val="28"/>
-          <w:szCs w:val="28"/>
-        </w:rPr>
-        <w:t xml:space="preserve"> этого этапа</w:t>
-      </w:r>
-      <w:r>
-        <w:rPr>
-          <w:rFonts w:ascii="Times New Roman" w:hAnsi="Times New Roman" w:cs="Times New Roman"/>
-          <w:sz w:val="28"/>
-          <w:szCs w:val="28"/>
-        </w:rPr>
-        <w:t xml:space="preserve"> и оценить их влияние.</w:t>
-      </w:r>
-      <w:r>
-        <w:rPr>
-          <w:rFonts w:ascii="Times New Roman" w:hAnsi="Times New Roman" w:cs="Times New Roman"/>
-          <w:sz w:val="28"/>
-          <w:szCs w:val="28"/>
-        </w:rPr>
-        <w:t xml:space="preserve"> В случае, если система может самостоятельно оценить качество генерируемой панорамы как неприемлемое, от пользователя изначально потребуется выполнение некоторых корректирующих действий.</w:t>
+        <w:t xml:space="preserve">редоставляемые </w:t>
+      </w:r>
+      <w:r>
+        <w:rPr>
+          <w:rFonts w:ascii="Times New Roman" w:hAnsi="Times New Roman" w:cs="Times New Roman"/>
+          <w:sz w:val="28"/>
+          <w:szCs w:val="28"/>
+        </w:rPr>
+        <w:t>пользователю</w:t>
+      </w:r>
+      <w:r>
+        <w:rPr>
+          <w:rFonts w:ascii="Times New Roman" w:hAnsi="Times New Roman" w:cs="Times New Roman"/>
+          <w:sz w:val="28"/>
+          <w:szCs w:val="28"/>
+        </w:rPr>
+        <w:t xml:space="preserve"> инструменты</w:t>
+      </w:r>
+      <w:r>
+        <w:rPr>
+          <w:rFonts w:ascii="Times New Roman" w:hAnsi="Times New Roman" w:cs="Times New Roman"/>
+          <w:sz w:val="28"/>
+          <w:szCs w:val="28"/>
+        </w:rPr>
+        <w:t xml:space="preserve"> должны быть</w:t>
+      </w:r>
+      <w:r>
+        <w:rPr>
+          <w:rFonts w:ascii="Times New Roman" w:hAnsi="Times New Roman" w:cs="Times New Roman"/>
+          <w:sz w:val="28"/>
+          <w:szCs w:val="28"/>
+        </w:rPr>
+        <w:t xml:space="preserve"> целесообразны </w:t>
+      </w:r>
+      <w:r>
+        <w:rPr>
+          <w:rFonts w:ascii="Times New Roman" w:hAnsi="Times New Roman" w:cs="Times New Roman"/>
+          <w:sz w:val="28"/>
+          <w:szCs w:val="28"/>
+        </w:rPr>
+        <w:t xml:space="preserve">ожидаемым от него </w:t>
+      </w:r>
+      <w:r>
+        <w:rPr>
+          <w:rFonts w:ascii="Times New Roman" w:hAnsi="Times New Roman" w:cs="Times New Roman"/>
+          <w:sz w:val="28"/>
+          <w:szCs w:val="28"/>
+        </w:rPr>
+        <w:t>действиям</w:t>
+      </w:r>
+      <w:r>
+        <w:rPr>
+          <w:rFonts w:ascii="Times New Roman" w:hAnsi="Times New Roman" w:cs="Times New Roman"/>
+          <w:sz w:val="28"/>
+          <w:szCs w:val="28"/>
+        </w:rPr>
+        <w:t xml:space="preserve"> и удобны в использовании</w:t>
+      </w:r>
+      <w:r>
+        <w:rPr>
+          <w:rFonts w:ascii="Times New Roman" w:hAnsi="Times New Roman" w:cs="Times New Roman"/>
+          <w:sz w:val="28"/>
+          <w:szCs w:val="28"/>
+        </w:rPr>
+        <w:t>.</w:t>
+      </w:r>
+      <w:r>
+        <w:rPr>
+          <w:rFonts w:ascii="Times New Roman" w:hAnsi="Times New Roman" w:cs="Times New Roman"/>
+          <w:sz w:val="28"/>
+          <w:szCs w:val="28"/>
+        </w:rPr>
+        <w:t xml:space="preserve"> Имеет смысл взять за основу средства, получившие широкое распространение среди других </w:t>
+      </w:r>
+      <w:r>
+        <w:rPr>
+          <w:rFonts w:ascii="Times New Roman" w:hAnsi="Times New Roman" w:cs="Times New Roman"/>
+          <w:sz w:val="28"/>
+          <w:szCs w:val="28"/>
+        </w:rPr>
+        <w:t xml:space="preserve">популярных </w:t>
+      </w:r>
+      <w:r>
+        <w:rPr>
+          <w:rFonts w:ascii="Times New Roman" w:hAnsi="Times New Roman" w:cs="Times New Roman"/>
+          <w:sz w:val="28"/>
+          <w:szCs w:val="28"/>
+        </w:rPr>
+        <w:t>приложений, которые будут наиболее близки и понятны пользователю.</w:t>
       </w:r>
     </w:p>
     <w:p>
@@ -1984,7 +2203,8 @@
           <w:sz w:val="28"/>
           <w:szCs w:val="28"/>
         </w:rPr>
-        <w:t>3.3</w:t>
+        <w:lastRenderedPageBreak/>
+        <w:t>3.</w:t>
       </w:r>
       <w:r>
         <w:rPr>
@@ -1993,6 +2213,15 @@
           <w:sz w:val="28"/>
           <w:szCs w:val="28"/>
         </w:rPr>
+        <w:t>3</w:t>
+      </w:r>
+      <w:r>
+        <w:rPr>
+          <w:rFonts w:ascii="Times New Roman" w:hAnsi="Times New Roman" w:cs="Times New Roman"/>
+          <w:b/>
+          <w:sz w:val="28"/>
+          <w:szCs w:val="28"/>
+        </w:rPr>
         <w:t xml:space="preserve"> </w:t>
       </w:r>
       <w:r>
@@ -2001,7 +2230,15 @@
           <w:sz w:val="28"/>
           <w:szCs w:val="28"/>
         </w:rPr>
-        <w:t>Проектирование пользовательского интерфейса</w:t>
+        <w:t>Разработка основных алгоритмов</w:t>
+      </w:r>
+      <w:r>
+        <w:rPr>
+          <w:rFonts w:ascii="Times New Roman" w:hAnsi="Times New Roman" w:cs="Times New Roman"/>
+          <w:sz w:val="28"/>
+          <w:szCs w:val="28"/>
+        </w:rPr>
+        <w:t xml:space="preserve"> программы</w:t>
       </w:r>
     </w:p>
     <w:p>
@@ -2033,17 +2270,328 @@
           <w:sz w:val="28"/>
           <w:szCs w:val="28"/>
         </w:rPr>
-        <w:t>3.4</w:t>
+        <w:t xml:space="preserve">3.3.1 </w:t>
+      </w:r>
+      <w:r>
+        <w:rPr>
+          <w:rFonts w:ascii="Times New Roman" w:hAnsi="Times New Roman" w:cs="Times New Roman"/>
+          <w:sz w:val="28"/>
+          <w:szCs w:val="28"/>
+        </w:rPr>
+        <w:t>Алгоритм работы программы</w:t>
+      </w:r>
+    </w:p>
+    <w:p>
+      <w:pPr>
+        <w:spacing w:after="0" w:line="240" w:lineRule="auto"/>
+        <w:ind w:firstLine="709"/>
+        <w:rPr>
+          <w:rFonts w:ascii="Times New Roman" w:hAnsi="Times New Roman" w:cs="Times New Roman"/>
+          <w:sz w:val="28"/>
+          <w:szCs w:val="28"/>
+        </w:rPr>
+      </w:pPr>
+    </w:p>
+    <w:p>
+      <w:pPr>
+        <w:spacing w:after="0" w:line="240" w:lineRule="auto"/>
+        <w:ind w:firstLine="709"/>
+        <w:jc w:val="both"/>
+        <w:rPr>
+          <w:rFonts w:ascii="Times New Roman" w:hAnsi="Times New Roman" w:cs="Times New Roman"/>
+          <w:sz w:val="28"/>
+          <w:szCs w:val="28"/>
+        </w:rPr>
+      </w:pPr>
+      <w:r>
+        <w:rPr>
+          <w:rFonts w:ascii="Times New Roman" w:hAnsi="Times New Roman" w:cs="Times New Roman"/>
+          <w:sz w:val="28"/>
+          <w:szCs w:val="28"/>
+        </w:rPr>
+        <w:t xml:space="preserve">Программа начинает свое выполнение после запуска пользователем. Она загружает текущие настройки, которые могут быть заданы пользователем, и использует их при последующей за этим инициализацией компонентов системы. На данном этапе необходимым компонентом является окно приложения, которое предоставит пользователю возможность работы с программой. Для функционирования по назначению программе требуются входные данные, поэтому после запуска окно отобразит интерфейс для передачи этих данных (изображений). </w:t>
+      </w:r>
+      <w:r>
+        <w:rPr>
+          <w:rFonts w:ascii="Times New Roman" w:hAnsi="Times New Roman" w:cs="Times New Roman"/>
+          <w:sz w:val="28"/>
+          <w:szCs w:val="28"/>
+        </w:rPr>
+        <w:t xml:space="preserve">Интерфейс состоит из стандартных диалоговых окон для выбора файлов на компьютере. </w:t>
+      </w:r>
+    </w:p>
+    <w:p>
+      <w:pPr>
+        <w:spacing w:after="0" w:line="240" w:lineRule="auto"/>
+        <w:ind w:firstLine="709"/>
+        <w:jc w:val="both"/>
+        <w:rPr>
+          <w:rFonts w:ascii="Times New Roman" w:hAnsi="Times New Roman" w:cs="Times New Roman"/>
+          <w:sz w:val="28"/>
+          <w:szCs w:val="28"/>
+        </w:rPr>
+      </w:pPr>
+      <w:r>
+        <w:rPr>
+          <w:rFonts w:ascii="Times New Roman" w:hAnsi="Times New Roman" w:cs="Times New Roman"/>
+          <w:sz w:val="28"/>
+          <w:szCs w:val="28"/>
+        </w:rPr>
+        <w:t>Получив входные данные, программа способна самостоятельно выработать выходные. Для сопоставления друг с другом изображения проходят через стадию анализа, на которой извлекаются их статистические атрибуты. Пройдя через несколько стадий обработки, эти атрибуты далее служат основой для синтеза выходного результата в ходе процедуры генерации панорамы. Результат генерации – первоначальный вариант панорамы - подается на главное окно и предоставляется пользователю для оценки.</w:t>
+      </w:r>
+    </w:p>
+    <w:p>
+      <w:pPr>
+        <w:spacing w:after="0" w:line="240" w:lineRule="auto"/>
+        <w:ind w:firstLine="709"/>
+        <w:jc w:val="both"/>
+        <w:rPr>
+          <w:rFonts w:ascii="Times New Roman" w:hAnsi="Times New Roman" w:cs="Times New Roman"/>
+          <w:sz w:val="28"/>
+          <w:szCs w:val="28"/>
+        </w:rPr>
+      </w:pPr>
+      <w:r>
+        <w:rPr>
+          <w:rFonts w:ascii="Times New Roman" w:hAnsi="Times New Roman" w:cs="Times New Roman"/>
+          <w:sz w:val="28"/>
+          <w:szCs w:val="28"/>
+        </w:rPr>
+        <w:t>Если результат удовлетворителен по мнению пользователя, он может экспортировать его в виде файла (сохранить изображение</w:t>
+      </w:r>
+      <w:r>
+        <w:rPr>
+          <w:rFonts w:ascii="Times New Roman" w:hAnsi="Times New Roman" w:cs="Times New Roman"/>
+          <w:sz w:val="28"/>
+          <w:szCs w:val="28"/>
+        </w:rPr>
+        <w:t>)</w:t>
+      </w:r>
+      <w:r>
+        <w:rPr>
+          <w:rFonts w:ascii="Times New Roman" w:hAnsi="Times New Roman" w:cs="Times New Roman"/>
+          <w:sz w:val="28"/>
+          <w:szCs w:val="28"/>
+        </w:rPr>
+        <w:t>. В этом случае программа достигла своей цели и может быть завершена (или использована для новой задачи – на усмотрение пользователя).</w:t>
+      </w:r>
+    </w:p>
+    <w:p>
+      <w:pPr>
+        <w:spacing w:after="0" w:line="240" w:lineRule="auto"/>
+        <w:ind w:firstLine="709"/>
+        <w:jc w:val="both"/>
+        <w:rPr>
+          <w:rFonts w:ascii="Times New Roman" w:hAnsi="Times New Roman" w:cs="Times New Roman"/>
+          <w:sz w:val="28"/>
+          <w:szCs w:val="28"/>
+        </w:rPr>
+      </w:pPr>
+      <w:r>
+        <w:rPr>
+          <w:rFonts w:ascii="Times New Roman" w:hAnsi="Times New Roman" w:cs="Times New Roman"/>
+          <w:sz w:val="28"/>
+          <w:szCs w:val="28"/>
+        </w:rPr>
+        <w:t xml:space="preserve">Если же результат оказался неудовлетворительным, пользователь может приступить к исправлению выделенных им дефектов. Дефекты могут порождаться на различных стадиях работы программы, поэтому </w:t>
+      </w:r>
+      <w:r>
+        <w:rPr>
+          <w:rFonts w:ascii="Times New Roman" w:hAnsi="Times New Roman" w:cs="Times New Roman"/>
+          <w:sz w:val="28"/>
+          <w:szCs w:val="28"/>
+        </w:rPr>
+        <w:t xml:space="preserve">применение </w:t>
+      </w:r>
+      <w:r>
+        <w:rPr>
+          <w:rFonts w:ascii="Times New Roman" w:hAnsi="Times New Roman" w:cs="Times New Roman"/>
+          <w:sz w:val="28"/>
+          <w:szCs w:val="28"/>
+        </w:rPr>
+        <w:t>и</w:t>
+      </w:r>
+      <w:r>
+        <w:rPr>
+          <w:rFonts w:ascii="Times New Roman" w:hAnsi="Times New Roman" w:cs="Times New Roman"/>
+          <w:sz w:val="28"/>
+          <w:szCs w:val="28"/>
+        </w:rPr>
+        <w:t xml:space="preserve">зменений, для наибольшего удобства использования, должно быть возможно с использованием инструментов различных уровней. Простейшие средства редактирования изображения являются первой из доступных возможностей. Пользователь уведомляется об этом и применяет инструменты. Если они оказываются недостаточны для исправления дефекта, </w:t>
+      </w:r>
+      <w:r>
+        <w:rPr>
+          <w:rFonts w:ascii="Times New Roman" w:hAnsi="Times New Roman" w:cs="Times New Roman"/>
+          <w:sz w:val="28"/>
+          <w:szCs w:val="28"/>
+        </w:rPr>
+        <w:t>совершается переход к более раннему этапу процесса, в данном случае – к объединению сегментов в панораму. Графический интерфейс должен удобно отображать принятые программой решения касательно отношения между сегментами и их свойствами и позволять редактировать эти данные. далее пользователь может перезапустить генератор панорамы и оценить измененный результат. Если и эти средства оказываются недостаточными, остается возможность изменения наборы входных данных. Отображение отношений между сегментами может помочь пользователю выявить отдельные изображения, являющиеся причиной дефекта, и исключить их из исходного набора. Другим вариантом является добавление новых сегментов</w:t>
+      </w:r>
+      <w:r>
+        <w:rPr>
+          <w:rFonts w:ascii="Times New Roman" w:hAnsi="Times New Roman" w:cs="Times New Roman"/>
+          <w:sz w:val="28"/>
+          <w:szCs w:val="28"/>
+        </w:rPr>
+        <w:t>, что является обычным способом повышения качества панорамы. Обо всех этих возможностях пользователь будет уведомлен посредством сообщений.</w:t>
+      </w:r>
+    </w:p>
+    <w:p>
+      <w:pPr>
+        <w:spacing w:after="0" w:line="240" w:lineRule="auto"/>
+        <w:ind w:firstLine="709"/>
+        <w:jc w:val="both"/>
+        <w:rPr>
+          <w:rFonts w:ascii="Times New Roman" w:hAnsi="Times New Roman" w:cs="Times New Roman"/>
+          <w:sz w:val="28"/>
+          <w:szCs w:val="28"/>
+        </w:rPr>
+      </w:pPr>
+      <w:r>
+        <w:rPr>
+          <w:rFonts w:ascii="Times New Roman" w:hAnsi="Times New Roman" w:cs="Times New Roman"/>
+          <w:sz w:val="28"/>
+          <w:szCs w:val="28"/>
+        </w:rPr>
+        <w:lastRenderedPageBreak/>
+        <w:t>Алгоритм работы программы приведен на рисунке 3.2.</w:t>
+      </w:r>
+    </w:p>
+    <w:p>
+      <w:pPr>
+        <w:spacing w:after="0" w:line="240" w:lineRule="auto"/>
+        <w:ind w:firstLine="709"/>
+        <w:jc w:val="both"/>
+        <w:rPr>
+          <w:rFonts w:ascii="Times New Roman" w:hAnsi="Times New Roman" w:cs="Times New Roman"/>
+          <w:sz w:val="28"/>
+          <w:szCs w:val="28"/>
+        </w:rPr>
+      </w:pPr>
+    </w:p>
+    <w:p>
+      <w:pPr>
+        <w:spacing w:after="0" w:line="240" w:lineRule="auto"/>
+        <w:jc w:val="center"/>
+        <w:rPr>
+          <w:rFonts w:ascii="Times New Roman" w:hAnsi="Times New Roman" w:cs="Times New Roman"/>
+          <w:sz w:val="28"/>
+          <w:szCs w:val="28"/>
+        </w:rPr>
+      </w:pPr>
+      <w:r>
+        <w:object w:dxaOrig="10061" w:dyaOrig="15309">
+          <v:shapetype id="_x0000_t75" coordsize="21600,21600" o:spt="75" o:preferrelative="t" path="m@4@5l@4@11@9@11@9@5xe" filled="f" stroked="f">
+            <v:stroke joinstyle="miter"/>
+            <v:formulas>
+              <v:f eqn="if lineDrawn pixelLineWidth 0"/>
+              <v:f eqn="sum @0 1 0"/>
+              <v:f eqn="sum 0 0 @1"/>
+              <v:f eqn="prod @2 1 2"/>
+              <v:f eqn="prod @3 21600 pixelWidth"/>
+              <v:f eqn="prod @3 21600 pixelHeight"/>
+              <v:f eqn="sum @0 0 1"/>
+              <v:f eqn="prod @6 1 2"/>
+              <v:f eqn="prod @7 21600 pixelWidth"/>
+              <v:f eqn="sum @8 21600 0"/>
+              <v:f eqn="prod @7 21600 pixelHeight"/>
+              <v:f eqn="sum @10 21600 0"/>
+            </v:formulas>
+            <v:path o:extrusionok="f" gradientshapeok="t" o:connecttype="rect"/>
+            <o:lock v:ext="edit" aspectratio="t"/>
+          </v:shapetype>
+          <v:shape id="_x0000_i1025" type="#_x0000_t75" style="width:436.2pt;height:663.9pt" o:ole="">
+            <v:imagedata r:id="rId5" o:title=""/>
+          </v:shape>
+          <o:OLEObject Type="Embed" ProgID="Visio.Drawing.11" ShapeID="_x0000_i1025" DrawAspect="Content" ObjectID="_1492796598" r:id="rId6"/>
+        </w:object>
+      </w:r>
+    </w:p>
+    <w:p>
+      <w:pPr>
+        <w:spacing w:after="0" w:line="240" w:lineRule="auto"/>
+        <w:ind w:firstLine="709"/>
+        <w:jc w:val="center"/>
+        <w:rPr>
+          <w:rFonts w:ascii="Times New Roman" w:hAnsi="Times New Roman" w:cs="Times New Roman"/>
+          <w:sz w:val="28"/>
+          <w:szCs w:val="28"/>
+        </w:rPr>
+      </w:pPr>
+    </w:p>
+    <w:p>
+      <w:pPr>
+        <w:spacing w:after="0" w:line="240" w:lineRule="auto"/>
+        <w:ind w:firstLine="709"/>
+        <w:jc w:val="center"/>
+        <w:rPr>
+          <w:rFonts w:ascii="Times New Roman" w:hAnsi="Times New Roman" w:cs="Times New Roman"/>
+          <w:sz w:val="28"/>
+          <w:szCs w:val="28"/>
+        </w:rPr>
+      </w:pPr>
+      <w:r>
+        <w:rPr>
+          <w:rFonts w:ascii="Times New Roman" w:hAnsi="Times New Roman" w:cs="Times New Roman"/>
+          <w:sz w:val="28"/>
+          <w:szCs w:val="28"/>
+        </w:rPr>
+        <w:t xml:space="preserve">Рисунок 3.2 – </w:t>
+      </w:r>
+      <w:r>
+        <w:rPr>
+          <w:rFonts w:ascii="Times New Roman" w:hAnsi="Times New Roman" w:cs="Times New Roman"/>
+          <w:sz w:val="28"/>
+          <w:szCs w:val="28"/>
+        </w:rPr>
+        <w:t>Схема</w:t>
+      </w:r>
+      <w:r>
+        <w:rPr>
+          <w:rFonts w:ascii="Times New Roman" w:hAnsi="Times New Roman" w:cs="Times New Roman"/>
+          <w:sz w:val="28"/>
+          <w:szCs w:val="28"/>
+        </w:rPr>
+        <w:t xml:space="preserve"> работы</w:t>
       </w:r>
       <w:bookmarkStart w:id="0" w:name="_GoBack"/>
       <w:bookmarkEnd w:id="0"/>
       <w:r>
         <w:rPr>
           <w:rFonts w:ascii="Times New Roman" w:hAnsi="Times New Roman" w:cs="Times New Roman"/>
+          <w:sz w:val="28"/>
+          <w:szCs w:val="28"/>
+        </w:rPr>
+        <w:t xml:space="preserve"> программы</w:t>
+      </w:r>
+    </w:p>
+    <w:p>
+      <w:pPr>
+        <w:spacing w:after="0" w:line="240" w:lineRule="auto"/>
+        <w:ind w:firstLine="709"/>
+        <w:rPr>
+          <w:rFonts w:ascii="Times New Roman" w:hAnsi="Times New Roman" w:cs="Times New Roman"/>
+          <w:sz w:val="28"/>
+          <w:szCs w:val="28"/>
+        </w:rPr>
+      </w:pPr>
+      <w:r>
+        <w:rPr>
+          <w:rFonts w:ascii="Times New Roman" w:hAnsi="Times New Roman" w:cs="Times New Roman"/>
           <w:b/>
           <w:sz w:val="28"/>
           <w:szCs w:val="28"/>
         </w:rPr>
+        <w:lastRenderedPageBreak/>
+        <w:t>3.3.2</w:t>
+      </w:r>
+      <w:r>
+        <w:rPr>
+          <w:rFonts w:ascii="Times New Roman" w:hAnsi="Times New Roman" w:cs="Times New Roman"/>
+          <w:b/>
+          <w:sz w:val="28"/>
+          <w:szCs w:val="28"/>
+        </w:rPr>
         <w:t xml:space="preserve"> </w:t>
       </w:r>
       <w:r>
@@ -2052,21 +2600,120 @@
           <w:sz w:val="28"/>
           <w:szCs w:val="28"/>
         </w:rPr>
-        <w:t>Разработка основных алгоритмов</w:t>
-      </w:r>
-      <w:r>
-        <w:rPr>
-          <w:rFonts w:ascii="Times New Roman" w:hAnsi="Times New Roman" w:cs="Times New Roman"/>
-          <w:sz w:val="28"/>
-          <w:szCs w:val="28"/>
-        </w:rPr>
-        <w:t xml:space="preserve"> программы</w:t>
-      </w:r>
-    </w:p>
-    <w:p>
-      <w:pPr>
-        <w:spacing w:after="0" w:line="240" w:lineRule="auto"/>
-        <w:ind w:firstLine="709"/>
+        <w:t>Алгоритм генерации панорамы</w:t>
+      </w:r>
+    </w:p>
+    <w:p>
+      <w:pPr>
+        <w:spacing w:after="0" w:line="240" w:lineRule="auto"/>
+        <w:ind w:firstLine="709"/>
+        <w:rPr>
+          <w:rFonts w:ascii="Times New Roman" w:hAnsi="Times New Roman" w:cs="Times New Roman"/>
+          <w:sz w:val="28"/>
+          <w:szCs w:val="28"/>
+        </w:rPr>
+      </w:pPr>
+    </w:p>
+    <w:p>
+      <w:pPr>
+        <w:spacing w:after="0" w:line="240" w:lineRule="auto"/>
+        <w:ind w:firstLine="709"/>
+        <w:rPr>
+          <w:rFonts w:ascii="Times New Roman" w:hAnsi="Times New Roman" w:cs="Times New Roman"/>
+          <w:sz w:val="28"/>
+          <w:szCs w:val="28"/>
+        </w:rPr>
+      </w:pPr>
+    </w:p>
+    <w:p>
+      <w:pPr>
+        <w:spacing w:after="0" w:line="240" w:lineRule="auto"/>
+        <w:ind w:firstLine="709"/>
+        <w:rPr>
+          <w:rFonts w:ascii="Times New Roman" w:hAnsi="Times New Roman" w:cs="Times New Roman"/>
+          <w:sz w:val="28"/>
+          <w:szCs w:val="28"/>
+        </w:rPr>
+      </w:pPr>
+    </w:p>
+    <w:p>
+      <w:pPr>
+        <w:spacing w:after="0" w:line="240" w:lineRule="auto"/>
+        <w:ind w:firstLine="709"/>
+        <w:jc w:val="center"/>
+        <w:rPr>
+          <w:rFonts w:ascii="Times New Roman" w:hAnsi="Times New Roman" w:cs="Times New Roman"/>
+          <w:sz w:val="28"/>
+          <w:szCs w:val="28"/>
+        </w:rPr>
+      </w:pPr>
+      <w:r>
+        <w:object w:dxaOrig="3202" w:dyaOrig="13903">
+          <v:shape id="_x0000_i1026" type="#_x0000_t75" style="width:159.9pt;height:694.9pt" o:ole="">
+            <v:imagedata r:id="rId7" o:title=""/>
+          </v:shape>
+          <o:OLEObject Type="Embed" ProgID="Visio.Drawing.11" ShapeID="_x0000_i1026" DrawAspect="Content" ObjectID="_1492796599" r:id="rId8"/>
+        </w:object>
+      </w:r>
+    </w:p>
+    <w:p>
+      <w:pPr>
+        <w:spacing w:after="0" w:line="240" w:lineRule="auto"/>
+        <w:ind w:firstLine="709"/>
+        <w:rPr>
+          <w:rFonts w:ascii="Times New Roman" w:hAnsi="Times New Roman" w:cs="Times New Roman"/>
+          <w:sz w:val="28"/>
+          <w:szCs w:val="28"/>
+        </w:rPr>
+      </w:pPr>
+    </w:p>
+    <w:p>
+      <w:pPr>
+        <w:spacing w:after="0" w:line="240" w:lineRule="auto"/>
+        <w:ind w:firstLine="709"/>
+        <w:jc w:val="center"/>
+        <w:rPr>
+          <w:rFonts w:ascii="Times New Roman" w:hAnsi="Times New Roman" w:cs="Times New Roman"/>
+          <w:sz w:val="28"/>
+          <w:szCs w:val="28"/>
+        </w:rPr>
+      </w:pPr>
+      <w:r>
+        <w:rPr>
+          <w:rFonts w:ascii="Times New Roman" w:hAnsi="Times New Roman" w:cs="Times New Roman"/>
+          <w:sz w:val="28"/>
+          <w:szCs w:val="28"/>
+        </w:rPr>
+        <w:t>Рисунок 3.3 – Схема алгоритма генерации панорамы</w:t>
+      </w:r>
+    </w:p>
+    <w:p>
+      <w:pPr>
+        <w:spacing w:after="0" w:line="240" w:lineRule="auto"/>
+        <w:ind w:firstLine="709"/>
+        <w:jc w:val="center"/>
+      </w:pPr>
+      <w:r>
+        <w:object w:dxaOrig="3089" w:dyaOrig="11966">
+          <v:shape id="_x0000_i1027" type="#_x0000_t75" style="width:154.05pt;height:598.6pt" o:ole="">
+            <v:imagedata r:id="rId9" o:title=""/>
+          </v:shape>
+          <o:OLEObject Type="Embed" ProgID="Visio.Drawing.11" ShapeID="_x0000_i1027" DrawAspect="Content" ObjectID="_1492796600" r:id="rId10"/>
+        </w:object>
+      </w:r>
+    </w:p>
+    <w:p>
+      <w:pPr>
+        <w:spacing w:after="0" w:line="240" w:lineRule="auto"/>
+        <w:ind w:firstLine="709"/>
+        <w:jc w:val="center"/>
+      </w:pPr>
+    </w:p>
+    <w:p>
+      <w:pPr>
+        <w:spacing w:after="0" w:line="240" w:lineRule="auto"/>
+        <w:ind w:firstLine="709"/>
+        <w:jc w:val="center"/>
         <w:rPr>
           <w:rFonts w:ascii="Times New Roman" w:hAnsi="Times New Roman" w:cs="Times New Roman"/>
           <w:b/>
@@ -2074,30 +2721,14 @@
           <w:szCs w:val="28"/>
         </w:rPr>
       </w:pPr>
-    </w:p>
-    <w:p>
-      <w:pPr>
-        <w:spacing w:after="0" w:line="240" w:lineRule="auto"/>
-        <w:ind w:firstLine="709"/>
-        <w:rPr>
-          <w:rFonts w:ascii="Times New Roman" w:hAnsi="Times New Roman" w:cs="Times New Roman"/>
-          <w:b/>
-          <w:sz w:val="28"/>
-          <w:szCs w:val="28"/>
-        </w:rPr>
-      </w:pPr>
-    </w:p>
-    <w:p>
-      <w:pPr>
-        <w:spacing w:after="0" w:line="240" w:lineRule="auto"/>
-        <w:ind w:firstLine="709"/>
-        <w:rPr>
-          <w:rFonts w:ascii="Times New Roman" w:hAnsi="Times New Roman" w:cs="Times New Roman"/>
-          <w:b/>
-          <w:sz w:val="28"/>
-          <w:szCs w:val="28"/>
-        </w:rPr>
-      </w:pPr>
+      <w:r>
+        <w:rPr>
+          <w:rFonts w:ascii="Times New Roman" w:hAnsi="Times New Roman" w:cs="Times New Roman"/>
+          <w:sz w:val="28"/>
+          <w:szCs w:val="28"/>
+        </w:rPr>
+        <w:t>Рисунок 3.4 – Алгоритм регистрации сегмента в панораме</w:t>
+      </w:r>
     </w:p>
     <w:sectPr>
       <w:pgSz w:w="11906" w:h="16838"/>
@@ -2506,6 +3137,7 @@
   <w:style w:type="character" w:default="1" w:styleId="DefaultParagraphFont">
     <w:name w:val="Default Paragraph Font"/>
     <w:uiPriority w:val="1"/>
+    <w:semiHidden/>
     <w:unhideWhenUsed/>
   </w:style>
   <w:style w:type="table" w:default="1" w:styleId="TableNormal">

</xml_diff>

<commit_message>
Design edits. Schemes updated.
</commit_message>
<xml_diff>
--- a/TechReport/design.docx
+++ b/TechReport/design.docx
@@ -294,7 +294,25 @@
           <w:sz w:val="28"/>
           <w:szCs w:val="28"/>
         </w:rPr>
-        <w:t xml:space="preserve"> Так, генерация панорамы состоит из ряда этапов и подэтапов обработки данных различного характера.</w:t>
+        <w:t xml:space="preserve"> Так, генерация панорамы состоит из ряда этапов и </w:t>
+      </w:r>
+      <w:proofErr w:type="spellStart"/>
+      <w:r>
+        <w:rPr>
+          <w:rFonts w:ascii="Times New Roman" w:hAnsi="Times New Roman" w:cs="Times New Roman"/>
+          <w:sz w:val="28"/>
+          <w:szCs w:val="28"/>
+        </w:rPr>
+        <w:t>подэтапов</w:t>
+      </w:r>
+      <w:proofErr w:type="spellEnd"/>
+      <w:r>
+        <w:rPr>
+          <w:rFonts w:ascii="Times New Roman" w:hAnsi="Times New Roman" w:cs="Times New Roman"/>
+          <w:sz w:val="28"/>
+          <w:szCs w:val="28"/>
+        </w:rPr>
+        <w:t xml:space="preserve"> обработки данных различного характера.</w:t>
       </w:r>
     </w:p>
     <w:p>
@@ -616,7 +634,25 @@
           <w:sz w:val="28"/>
           <w:szCs w:val="28"/>
         </w:rPr>
-        <w:t>- возможность переиспользования кода;</w:t>
+        <w:t xml:space="preserve">- возможность </w:t>
+      </w:r>
+      <w:proofErr w:type="spellStart"/>
+      <w:r>
+        <w:rPr>
+          <w:rFonts w:ascii="Times New Roman" w:hAnsi="Times New Roman" w:cs="Times New Roman"/>
+          <w:sz w:val="28"/>
+          <w:szCs w:val="28"/>
+        </w:rPr>
+        <w:t>переиспользования</w:t>
+      </w:r>
+      <w:proofErr w:type="spellEnd"/>
+      <w:r>
+        <w:rPr>
+          <w:rFonts w:ascii="Times New Roman" w:hAnsi="Times New Roman" w:cs="Times New Roman"/>
+          <w:sz w:val="28"/>
+          <w:szCs w:val="28"/>
+        </w:rPr>
+        <w:t xml:space="preserve"> кода;</w:t>
       </w:r>
     </w:p>
     <w:p>
@@ -1272,7 +1308,25 @@
           <w:sz w:val="28"/>
           <w:szCs w:val="28"/>
         </w:rPr>
-        <w:t>управления являются непосредственными реализаторами вариантом использования ПС.</w:t>
+        <w:t xml:space="preserve">управления являются непосредственными </w:t>
+      </w:r>
+      <w:proofErr w:type="spellStart"/>
+      <w:r>
+        <w:rPr>
+          <w:rFonts w:ascii="Times New Roman" w:hAnsi="Times New Roman" w:cs="Times New Roman"/>
+          <w:sz w:val="28"/>
+          <w:szCs w:val="28"/>
+        </w:rPr>
+        <w:t>реализаторами</w:t>
+      </w:r>
+      <w:proofErr w:type="spellEnd"/>
+      <w:r>
+        <w:rPr>
+          <w:rFonts w:ascii="Times New Roman" w:hAnsi="Times New Roman" w:cs="Times New Roman"/>
+          <w:sz w:val="28"/>
+          <w:szCs w:val="28"/>
+        </w:rPr>
+        <w:t xml:space="preserve"> вариантом использования ПС.</w:t>
       </w:r>
     </w:p>
     <w:p>
@@ -1565,7 +1619,25 @@
           <w:sz w:val="28"/>
           <w:szCs w:val="28"/>
         </w:rPr>
-        <w:t>реализуется элементом управления «ПредставительПанорамы»</w:t>
+        <w:t>реализуется элементом управления «</w:t>
+      </w:r>
+      <w:proofErr w:type="spellStart"/>
+      <w:r>
+        <w:rPr>
+          <w:rFonts w:ascii="Times New Roman" w:hAnsi="Times New Roman" w:cs="Times New Roman"/>
+          <w:sz w:val="28"/>
+          <w:szCs w:val="28"/>
+        </w:rPr>
+        <w:t>ПредставительПанорамы</w:t>
+      </w:r>
+      <w:proofErr w:type="spellEnd"/>
+      <w:r>
+        <w:rPr>
+          <w:rFonts w:ascii="Times New Roman" w:hAnsi="Times New Roman" w:cs="Times New Roman"/>
+          <w:sz w:val="28"/>
+          <w:szCs w:val="28"/>
+        </w:rPr>
+        <w:t>»</w:t>
       </w:r>
       <w:r>
         <w:rPr>
@@ -1895,15 +1967,7 @@
           <w:sz w:val="28"/>
           <w:szCs w:val="28"/>
         </w:rPr>
-        <w:t>И</w:t>
-      </w:r>
-      <w:r>
-        <w:rPr>
-          <w:rFonts w:ascii="Times New Roman" w:hAnsi="Times New Roman" w:cs="Times New Roman"/>
-          <w:sz w:val="28"/>
-          <w:szCs w:val="28"/>
-        </w:rPr>
-        <w:t xml:space="preserve">нтерфейс </w:t>
+        <w:t xml:space="preserve">Интерфейс </w:t>
       </w:r>
       <w:r>
         <w:rPr>
@@ -2480,7 +2544,7 @@
         </w:rPr>
       </w:pPr>
       <w:r>
-        <w:object w:dxaOrig="10061" w:dyaOrig="15309">
+        <w:object w:dxaOrig="9619" w:dyaOrig="15668">
           <v:shapetype id="_x0000_t75" coordsize="21600,21600" o:spt="75" o:preferrelative="t" path="m@4@5l@4@11@9@11@9@5xe" filled="f" stroked="f">
             <v:stroke joinstyle="miter"/>
             <v:formulas>
@@ -2500,10 +2564,10 @@
             <v:path o:extrusionok="f" gradientshapeok="t" o:connecttype="rect"/>
             <o:lock v:ext="edit" aspectratio="t"/>
           </v:shapetype>
-          <v:shape id="_x0000_i1025" type="#_x0000_t75" style="width:436.2pt;height:663.9pt" o:ole="">
+          <v:shape id="_x0000_i1025" type="#_x0000_t75" style="width:407.25pt;height:663pt" o:ole="">
             <v:imagedata r:id="rId5" o:title=""/>
           </v:shape>
-          <o:OLEObject Type="Embed" ProgID="Visio.Drawing.11" ShapeID="_x0000_i1025" DrawAspect="Content" ObjectID="_1492796598" r:id="rId6"/>
+          <o:OLEObject Type="Embed" ProgID="Visio.Drawing.11" ShapeID="_x0000_i1025" DrawAspect="Content" ObjectID="_1492843914" r:id="rId6"/>
         </w:object>
       </w:r>
     </w:p>
@@ -2553,88 +2617,453 @@
           <w:szCs w:val="28"/>
         </w:rPr>
         <w:t xml:space="preserve"> работы</w:t>
+      </w:r>
+      <w:r>
+        <w:rPr>
+          <w:rFonts w:ascii="Times New Roman" w:hAnsi="Times New Roman" w:cs="Times New Roman"/>
+          <w:sz w:val="28"/>
+          <w:szCs w:val="28"/>
+        </w:rPr>
+        <w:t xml:space="preserve"> программы</w:t>
+      </w:r>
+    </w:p>
+    <w:p>
+      <w:pPr>
+        <w:spacing w:after="0" w:line="240" w:lineRule="auto"/>
+        <w:ind w:firstLine="709"/>
+        <w:jc w:val="center"/>
+        <w:rPr>
+          <w:rFonts w:ascii="Times New Roman" w:hAnsi="Times New Roman" w:cs="Times New Roman"/>
+          <w:sz w:val="28"/>
+          <w:szCs w:val="28"/>
+        </w:rPr>
+      </w:pPr>
+    </w:p>
+    <w:p>
+      <w:pPr>
+        <w:spacing w:after="0" w:line="240" w:lineRule="auto"/>
+        <w:ind w:firstLine="709"/>
+        <w:rPr>
+          <w:rFonts w:ascii="Times New Roman" w:hAnsi="Times New Roman" w:cs="Times New Roman"/>
+          <w:sz w:val="28"/>
+          <w:szCs w:val="28"/>
+        </w:rPr>
+      </w:pPr>
+      <w:r>
+        <w:rPr>
+          <w:rFonts w:ascii="Times New Roman" w:hAnsi="Times New Roman" w:cs="Times New Roman"/>
+          <w:b/>
+          <w:sz w:val="28"/>
+          <w:szCs w:val="28"/>
+        </w:rPr>
+        <w:t>3.3.2</w:t>
+      </w:r>
+      <w:r>
+        <w:rPr>
+          <w:rFonts w:ascii="Times New Roman" w:hAnsi="Times New Roman" w:cs="Times New Roman"/>
+          <w:b/>
+          <w:sz w:val="28"/>
+          <w:szCs w:val="28"/>
+        </w:rPr>
+        <w:t xml:space="preserve"> </w:t>
+      </w:r>
+      <w:r>
+        <w:rPr>
+          <w:rFonts w:ascii="Times New Roman" w:hAnsi="Times New Roman" w:cs="Times New Roman"/>
+          <w:sz w:val="28"/>
+          <w:szCs w:val="28"/>
+        </w:rPr>
+        <w:t>Алгоритм генерации панорамы</w:t>
+      </w:r>
+    </w:p>
+    <w:p>
+      <w:pPr>
+        <w:spacing w:after="0" w:line="240" w:lineRule="auto"/>
+        <w:ind w:firstLine="709"/>
+        <w:rPr>
+          <w:rFonts w:ascii="Times New Roman" w:hAnsi="Times New Roman" w:cs="Times New Roman"/>
+          <w:sz w:val="28"/>
+          <w:szCs w:val="28"/>
+        </w:rPr>
+      </w:pPr>
+    </w:p>
+    <w:p>
+      <w:pPr>
+        <w:spacing w:after="0" w:line="240" w:lineRule="auto"/>
+        <w:ind w:firstLine="709"/>
+        <w:jc w:val="both"/>
+        <w:rPr>
+          <w:rFonts w:ascii="Times New Roman" w:hAnsi="Times New Roman" w:cs="Times New Roman"/>
+          <w:sz w:val="28"/>
+          <w:szCs w:val="28"/>
+        </w:rPr>
+      </w:pPr>
+      <w:r>
+        <w:rPr>
+          <w:rFonts w:ascii="Times New Roman" w:hAnsi="Times New Roman" w:cs="Times New Roman"/>
+          <w:sz w:val="28"/>
+          <w:szCs w:val="28"/>
+        </w:rPr>
+        <w:t xml:space="preserve">В результате теоретических исследований, описанных разделе 1, было найдено </w:t>
+      </w:r>
+      <w:r>
+        <w:rPr>
+          <w:rFonts w:ascii="Times New Roman" w:hAnsi="Times New Roman" w:cs="Times New Roman"/>
+          <w:sz w:val="28"/>
+          <w:szCs w:val="28"/>
+        </w:rPr>
+        <w:t xml:space="preserve">множество алгоритмов для сравнения </w:t>
+      </w:r>
+      <w:r>
+        <w:rPr>
+          <w:rFonts w:ascii="Times New Roman" w:hAnsi="Times New Roman" w:cs="Times New Roman"/>
+          <w:sz w:val="28"/>
+          <w:szCs w:val="28"/>
+        </w:rPr>
+        <w:t>пары изображений</w:t>
+      </w:r>
+      <w:r>
+        <w:rPr>
+          <w:rFonts w:ascii="Times New Roman" w:hAnsi="Times New Roman" w:cs="Times New Roman"/>
+          <w:sz w:val="28"/>
+          <w:szCs w:val="28"/>
+        </w:rPr>
+        <w:t xml:space="preserve"> между собой и их склейки в одно, однако </w:t>
+      </w:r>
+      <w:r>
+        <w:rPr>
+          <w:rFonts w:ascii="Times New Roman" w:hAnsi="Times New Roman" w:cs="Times New Roman"/>
+          <w:sz w:val="28"/>
+          <w:szCs w:val="28"/>
+        </w:rPr>
+        <w:t xml:space="preserve">реальная связь </w:t>
+      </w:r>
+      <w:r>
+        <w:rPr>
+          <w:rFonts w:ascii="Times New Roman" w:hAnsi="Times New Roman" w:cs="Times New Roman"/>
+          <w:sz w:val="28"/>
+          <w:szCs w:val="28"/>
+        </w:rPr>
+        <w:t>между эти</w:t>
+      </w:r>
+      <w:r>
+        <w:rPr>
+          <w:rFonts w:ascii="Times New Roman" w:hAnsi="Times New Roman" w:cs="Times New Roman"/>
+          <w:sz w:val="28"/>
+          <w:szCs w:val="28"/>
+        </w:rPr>
+        <w:t xml:space="preserve">ми двумя этапами в рамках процесса генерации панорамы характеризуется неопределенностью. </w:t>
+      </w:r>
+      <w:r>
+        <w:rPr>
+          <w:rFonts w:ascii="Times New Roman" w:hAnsi="Times New Roman" w:cs="Times New Roman"/>
+          <w:sz w:val="28"/>
+          <w:szCs w:val="28"/>
+        </w:rPr>
+        <w:t>Между тем</w:t>
+      </w:r>
+      <w:r>
+        <w:rPr>
+          <w:rFonts w:ascii="Times New Roman" w:hAnsi="Times New Roman" w:cs="Times New Roman"/>
+          <w:sz w:val="28"/>
+          <w:szCs w:val="28"/>
+        </w:rPr>
+        <w:t>,</w:t>
+      </w:r>
+      <w:r>
+        <w:rPr>
+          <w:rFonts w:ascii="Times New Roman" w:hAnsi="Times New Roman" w:cs="Times New Roman"/>
+          <w:sz w:val="28"/>
+          <w:szCs w:val="28"/>
+        </w:rPr>
+        <w:t xml:space="preserve"> она является </w:t>
+      </w:r>
+      <w:r>
+        <w:rPr>
+          <w:rFonts w:ascii="Times New Roman" w:hAnsi="Times New Roman" w:cs="Times New Roman"/>
+          <w:sz w:val="28"/>
+          <w:szCs w:val="28"/>
+        </w:rPr>
+        <w:t>одним из</w:t>
+      </w:r>
+      <w:r>
+        <w:rPr>
+          <w:rFonts w:ascii="Times New Roman" w:hAnsi="Times New Roman" w:cs="Times New Roman"/>
+          <w:sz w:val="28"/>
+          <w:szCs w:val="28"/>
+        </w:rPr>
+        <w:t xml:space="preserve"> </w:t>
+      </w:r>
+      <w:r>
+        <w:rPr>
+          <w:rFonts w:ascii="Times New Roman" w:hAnsi="Times New Roman" w:cs="Times New Roman"/>
+          <w:sz w:val="28"/>
+          <w:szCs w:val="28"/>
+        </w:rPr>
+        <w:t xml:space="preserve">определяющих моментов </w:t>
+      </w:r>
+      <w:r>
+        <w:rPr>
+          <w:rFonts w:ascii="Times New Roman" w:hAnsi="Times New Roman" w:cs="Times New Roman"/>
+          <w:sz w:val="28"/>
+          <w:szCs w:val="28"/>
+        </w:rPr>
+        <w:t>в</w:t>
+      </w:r>
+      <w:r>
+        <w:rPr>
+          <w:rFonts w:ascii="Times New Roman" w:hAnsi="Times New Roman" w:cs="Times New Roman"/>
+          <w:sz w:val="28"/>
+          <w:szCs w:val="28"/>
+        </w:rPr>
+        <w:t>сего процесса</w:t>
+      </w:r>
+      <w:r>
+        <w:rPr>
+          <w:rFonts w:ascii="Times New Roman" w:hAnsi="Times New Roman" w:cs="Times New Roman"/>
+          <w:sz w:val="28"/>
+          <w:szCs w:val="28"/>
+        </w:rPr>
+        <w:t xml:space="preserve">. </w:t>
+      </w:r>
+      <w:r>
+        <w:rPr>
+          <w:rFonts w:ascii="Times New Roman" w:hAnsi="Times New Roman" w:cs="Times New Roman"/>
+          <w:sz w:val="28"/>
+          <w:szCs w:val="28"/>
+        </w:rPr>
+        <w:t xml:space="preserve">Открытым остается вопрос, каким образом связи между парами сегментов преобразуются в связи сегментов с глобальной картиной (панорамой). В подразделе 1.2.3 были упомянуты два метода: аккумулирующая регистрация и регистрация с помощью распределения общей ошибки. </w:t>
+      </w:r>
+      <w:r>
+        <w:rPr>
+          <w:rFonts w:ascii="Times New Roman" w:hAnsi="Times New Roman" w:cs="Times New Roman"/>
+          <w:sz w:val="28"/>
+          <w:szCs w:val="28"/>
+        </w:rPr>
+        <w:t xml:space="preserve">Под ошибкой здесь понимается разница между корректным и вычисленным расположением одного сегмента относительно другого. </w:t>
+      </w:r>
+      <w:r>
+        <w:rPr>
+          <w:rFonts w:ascii="Times New Roman" w:hAnsi="Times New Roman" w:cs="Times New Roman"/>
+          <w:sz w:val="28"/>
+          <w:szCs w:val="28"/>
+        </w:rPr>
+        <w:t>Первый из</w:t>
+      </w:r>
+      <w:r>
+        <w:rPr>
+          <w:rFonts w:ascii="Times New Roman" w:hAnsi="Times New Roman" w:cs="Times New Roman"/>
+          <w:sz w:val="28"/>
+          <w:szCs w:val="28"/>
+        </w:rPr>
+        <w:t xml:space="preserve"> методов</w:t>
+      </w:r>
+      <w:r>
+        <w:rPr>
+          <w:rFonts w:ascii="Times New Roman" w:hAnsi="Times New Roman" w:cs="Times New Roman"/>
+          <w:sz w:val="28"/>
+          <w:szCs w:val="28"/>
+        </w:rPr>
+        <w:t xml:space="preserve"> них имеет существенный недостаток, заключающийся в последовательном накоплении ошибк</w:t>
+      </w:r>
+      <w:r>
+        <w:rPr>
+          <w:rFonts w:ascii="Times New Roman" w:hAnsi="Times New Roman" w:cs="Times New Roman"/>
+          <w:sz w:val="28"/>
+          <w:szCs w:val="28"/>
+        </w:rPr>
+        <w:t>и</w:t>
+      </w:r>
+      <w:r>
+        <w:rPr>
+          <w:rFonts w:ascii="Times New Roman" w:hAnsi="Times New Roman" w:cs="Times New Roman"/>
+          <w:sz w:val="28"/>
+          <w:szCs w:val="28"/>
+        </w:rPr>
+        <w:t xml:space="preserve">, которое в итоге может </w:t>
+      </w:r>
+      <w:r>
+        <w:rPr>
+          <w:rFonts w:ascii="Times New Roman" w:hAnsi="Times New Roman" w:cs="Times New Roman"/>
+          <w:sz w:val="28"/>
+          <w:szCs w:val="28"/>
+        </w:rPr>
+        <w:t>в сильной степени исказить результат</w:t>
+      </w:r>
+      <w:r>
+        <w:rPr>
+          <w:rFonts w:ascii="Times New Roman" w:hAnsi="Times New Roman" w:cs="Times New Roman"/>
+          <w:sz w:val="28"/>
+          <w:szCs w:val="28"/>
+        </w:rPr>
+        <w:t>. Второй метод абстрактен и имеет недостаточно</w:t>
+      </w:r>
+      <w:r>
+        <w:rPr>
+          <w:rFonts w:ascii="Times New Roman" w:hAnsi="Times New Roman" w:cs="Times New Roman"/>
+          <w:sz w:val="28"/>
+          <w:szCs w:val="28"/>
+        </w:rPr>
+        <w:t>е количество</w:t>
+      </w:r>
+      <w:r>
+        <w:rPr>
+          <w:rFonts w:ascii="Times New Roman" w:hAnsi="Times New Roman" w:cs="Times New Roman"/>
+          <w:sz w:val="28"/>
+          <w:szCs w:val="28"/>
+        </w:rPr>
+        <w:t xml:space="preserve"> примеров конкретных реализаций.</w:t>
+      </w:r>
+      <w:r>
+        <w:rPr>
+          <w:rFonts w:ascii="Times New Roman" w:hAnsi="Times New Roman" w:cs="Times New Roman"/>
+          <w:sz w:val="28"/>
+          <w:szCs w:val="28"/>
+        </w:rPr>
+        <w:t xml:space="preserve"> Следовательно, целесообразной является доработка вышеуказанных методов.</w:t>
+      </w:r>
+    </w:p>
+    <w:p>
+      <w:pPr>
+        <w:spacing w:after="0" w:line="240" w:lineRule="auto"/>
+        <w:ind w:firstLine="709"/>
+        <w:jc w:val="both"/>
+        <w:rPr>
+          <w:rFonts w:ascii="Times New Roman" w:hAnsi="Times New Roman" w:cs="Times New Roman"/>
+          <w:sz w:val="28"/>
+          <w:szCs w:val="28"/>
+        </w:rPr>
+      </w:pPr>
+      <w:r>
+        <w:rPr>
+          <w:rFonts w:ascii="Times New Roman" w:hAnsi="Times New Roman" w:cs="Times New Roman"/>
+          <w:sz w:val="28"/>
+          <w:szCs w:val="28"/>
+        </w:rPr>
+        <w:t xml:space="preserve">В разрабатываемом ПС используется метод </w:t>
+      </w:r>
+      <w:r>
+        <w:rPr>
+          <w:rFonts w:ascii="Times New Roman" w:hAnsi="Times New Roman" w:cs="Times New Roman"/>
+          <w:sz w:val="28"/>
+          <w:szCs w:val="28"/>
+        </w:rPr>
+        <w:t xml:space="preserve">глобальной </w:t>
+      </w:r>
+      <w:r>
+        <w:rPr>
+          <w:rFonts w:ascii="Times New Roman" w:hAnsi="Times New Roman" w:cs="Times New Roman"/>
+          <w:sz w:val="28"/>
+          <w:szCs w:val="28"/>
+        </w:rPr>
+        <w:t xml:space="preserve">регистрации </w:t>
+      </w:r>
+      <w:r>
+        <w:rPr>
+          <w:rFonts w:ascii="Times New Roman" w:hAnsi="Times New Roman" w:cs="Times New Roman"/>
+          <w:sz w:val="28"/>
+          <w:szCs w:val="28"/>
+        </w:rPr>
+        <w:t>сегментов, основанный на аккумулирующем</w:t>
+      </w:r>
+      <w:r>
+        <w:rPr>
+          <w:rFonts w:ascii="Times New Roman" w:hAnsi="Times New Roman" w:cs="Times New Roman"/>
+          <w:sz w:val="28"/>
+          <w:szCs w:val="28"/>
+        </w:rPr>
+        <w:t xml:space="preserve"> методе</w:t>
+      </w:r>
+      <w:r>
+        <w:rPr>
+          <w:rFonts w:ascii="Times New Roman" w:hAnsi="Times New Roman" w:cs="Times New Roman"/>
+          <w:sz w:val="28"/>
+          <w:szCs w:val="28"/>
+        </w:rPr>
+        <w:t xml:space="preserve">. Разница состоит в том, что связи между изображениями составляет не линейную цепь, а структуру данных типа «дерево». </w:t>
+      </w:r>
+      <w:r>
+        <w:rPr>
+          <w:rFonts w:ascii="Times New Roman" w:hAnsi="Times New Roman" w:cs="Times New Roman"/>
+          <w:sz w:val="28"/>
+          <w:szCs w:val="28"/>
+        </w:rPr>
+        <w:t xml:space="preserve">Регистрация сегментов осуществляется рекурсивно, начиная с корня дерева, и далее по всем его потомкам. </w:t>
+      </w:r>
+      <w:r>
+        <w:rPr>
+          <w:rFonts w:ascii="Times New Roman" w:hAnsi="Times New Roman" w:cs="Times New Roman"/>
+          <w:sz w:val="28"/>
+          <w:szCs w:val="28"/>
+        </w:rPr>
+        <w:t xml:space="preserve">Таким образом, ошибка при вычислении расположения каждого сегмента зависит не от всех предшествующих ему, но лишь от </w:t>
+      </w:r>
+      <w:r>
+        <w:rPr>
+          <w:rFonts w:ascii="Times New Roman" w:hAnsi="Times New Roman" w:cs="Times New Roman"/>
+          <w:sz w:val="28"/>
+          <w:szCs w:val="28"/>
+        </w:rPr>
+        <w:t>его пути до корня</w:t>
+      </w:r>
+      <w:r>
+        <w:rPr>
+          <w:rFonts w:ascii="Times New Roman" w:hAnsi="Times New Roman" w:cs="Times New Roman"/>
+          <w:sz w:val="28"/>
+          <w:szCs w:val="28"/>
+        </w:rPr>
+        <w:t xml:space="preserve">. </w:t>
+      </w:r>
+      <w:r>
+        <w:rPr>
+          <w:rFonts w:ascii="Times New Roman" w:hAnsi="Times New Roman" w:cs="Times New Roman"/>
+          <w:sz w:val="28"/>
+          <w:szCs w:val="28"/>
+        </w:rPr>
+        <w:t>Это дает возможность выбирать только те связи между сегментами, что производят наименьшую ошибку. На практике ошибка напрямую зависит от схожести сегментов, т.е. степени их перекрытия и специфики области перекрытия. Чем более схожи изображения, тем большей точностью характеризуется процесс определения их связи.</w:t>
+      </w:r>
+    </w:p>
+    <w:p>
+      <w:pPr>
+        <w:spacing w:after="0" w:line="240" w:lineRule="auto"/>
+        <w:ind w:firstLine="709"/>
+        <w:jc w:val="both"/>
+        <w:rPr>
+          <w:rFonts w:ascii="Times New Roman" w:hAnsi="Times New Roman" w:cs="Times New Roman"/>
+          <w:color w:val="FF0000"/>
+          <w:sz w:val="28"/>
+          <w:szCs w:val="28"/>
+          <w:lang w:val="en-US"/>
+        </w:rPr>
+      </w:pPr>
+      <w:r>
+        <w:rPr>
+          <w:rFonts w:ascii="Times New Roman" w:hAnsi="Times New Roman" w:cs="Times New Roman"/>
+          <w:sz w:val="28"/>
+          <w:szCs w:val="28"/>
+        </w:rPr>
+        <w:t xml:space="preserve">Генерация панорамы возможна сразу после получения системой входных данных. Согласно описанному выше методу, необходимой информацией для процесса генерации являются оценки схожести между сегментами. Когда </w:t>
+      </w:r>
+      <w:r>
+        <w:rPr>
+          <w:rFonts w:ascii="Times New Roman" w:hAnsi="Times New Roman" w:cs="Times New Roman"/>
+          <w:sz w:val="28"/>
+          <w:szCs w:val="28"/>
+        </w:rPr>
+        <w:t xml:space="preserve">все отношения определены, начинается процесс создания дерева. </w:t>
+      </w:r>
+      <w:r>
+        <w:rPr>
+          <w:rFonts w:ascii="Times New Roman" w:hAnsi="Times New Roman" w:cs="Times New Roman"/>
+          <w:color w:val="FF0000"/>
+          <w:sz w:val="28"/>
+          <w:szCs w:val="28"/>
+          <w:lang w:val="en-US"/>
+        </w:rPr>
+        <w:t>&lt;…&gt;</w:t>
       </w:r>
       <w:bookmarkStart w:id="0" w:name="_GoBack"/>
       <w:bookmarkEnd w:id="0"/>
-      <w:r>
-        <w:rPr>
-          <w:rFonts w:ascii="Times New Roman" w:hAnsi="Times New Roman" w:cs="Times New Roman"/>
-          <w:sz w:val="28"/>
-          <w:szCs w:val="28"/>
-        </w:rPr>
-        <w:t xml:space="preserve"> программы</w:t>
-      </w:r>
-    </w:p>
-    <w:p>
-      <w:pPr>
-        <w:spacing w:after="0" w:line="240" w:lineRule="auto"/>
-        <w:ind w:firstLine="709"/>
-        <w:rPr>
-          <w:rFonts w:ascii="Times New Roman" w:hAnsi="Times New Roman" w:cs="Times New Roman"/>
-          <w:sz w:val="28"/>
-          <w:szCs w:val="28"/>
-        </w:rPr>
-      </w:pPr>
-      <w:r>
-        <w:rPr>
-          <w:rFonts w:ascii="Times New Roman" w:hAnsi="Times New Roman" w:cs="Times New Roman"/>
-          <w:b/>
-          <w:sz w:val="28"/>
-          <w:szCs w:val="28"/>
-        </w:rPr>
-        <w:lastRenderedPageBreak/>
-        <w:t>3.3.2</w:t>
-      </w:r>
-      <w:r>
-        <w:rPr>
-          <w:rFonts w:ascii="Times New Roman" w:hAnsi="Times New Roman" w:cs="Times New Roman"/>
-          <w:b/>
-          <w:sz w:val="28"/>
-          <w:szCs w:val="28"/>
-        </w:rPr>
-        <w:t xml:space="preserve"> </w:t>
-      </w:r>
-      <w:r>
-        <w:rPr>
-          <w:rFonts w:ascii="Times New Roman" w:hAnsi="Times New Roman" w:cs="Times New Roman"/>
-          <w:sz w:val="28"/>
-          <w:szCs w:val="28"/>
-        </w:rPr>
-        <w:t>Алгоритм генерации панорамы</w:t>
-      </w:r>
-    </w:p>
-    <w:p>
-      <w:pPr>
-        <w:spacing w:after="0" w:line="240" w:lineRule="auto"/>
-        <w:ind w:firstLine="709"/>
-        <w:rPr>
-          <w:rFonts w:ascii="Times New Roman" w:hAnsi="Times New Roman" w:cs="Times New Roman"/>
-          <w:sz w:val="28"/>
-          <w:szCs w:val="28"/>
-        </w:rPr>
-      </w:pPr>
-    </w:p>
-    <w:p>
-      <w:pPr>
-        <w:spacing w:after="0" w:line="240" w:lineRule="auto"/>
-        <w:ind w:firstLine="709"/>
-        <w:rPr>
-          <w:rFonts w:ascii="Times New Roman" w:hAnsi="Times New Roman" w:cs="Times New Roman"/>
-          <w:sz w:val="28"/>
-          <w:szCs w:val="28"/>
-        </w:rPr>
-      </w:pPr>
-    </w:p>
-    <w:p>
-      <w:pPr>
-        <w:spacing w:after="0" w:line="240" w:lineRule="auto"/>
-        <w:ind w:firstLine="709"/>
-        <w:rPr>
-          <w:rFonts w:ascii="Times New Roman" w:hAnsi="Times New Roman" w:cs="Times New Roman"/>
-          <w:sz w:val="28"/>
-          <w:szCs w:val="28"/>
-        </w:rPr>
-      </w:pPr>
     </w:p>
     <w:p>
       <w:pPr>
@@ -2648,11 +3077,11 @@
         </w:rPr>
       </w:pPr>
       <w:r>
-        <w:object w:dxaOrig="3202" w:dyaOrig="13903">
-          <v:shape id="_x0000_i1026" type="#_x0000_t75" style="width:159.9pt;height:694.9pt" o:ole="">
+        <w:object w:dxaOrig="3202" w:dyaOrig="14206">
+          <v:shape id="_x0000_i1026" type="#_x0000_t75" style="width:156.75pt;height:696pt" o:ole="">
             <v:imagedata r:id="rId7" o:title=""/>
           </v:shape>
-          <o:OLEObject Type="Embed" ProgID="Visio.Drawing.11" ShapeID="_x0000_i1026" DrawAspect="Content" ObjectID="_1492796599" r:id="rId8"/>
+          <o:OLEObject Type="Embed" ProgID="Visio.Drawing.11" ShapeID="_x0000_i1026" DrawAspect="Content" ObjectID="_1492843915" r:id="rId8"/>
         </w:object>
       </w:r>
     </w:p>
@@ -2694,11 +3123,11 @@
         <w:jc w:val="center"/>
       </w:pPr>
       <w:r>
-        <w:object w:dxaOrig="3089" w:dyaOrig="11966">
-          <v:shape id="_x0000_i1027" type="#_x0000_t75" style="width:154.05pt;height:598.6pt" o:ole="">
+        <w:object w:dxaOrig="3089" w:dyaOrig="12268">
+          <v:shape id="_x0000_i1027" type="#_x0000_t75" style="width:154.5pt;height:613.5pt" o:ole="">
             <v:imagedata r:id="rId9" o:title=""/>
           </v:shape>
-          <o:OLEObject Type="Embed" ProgID="Visio.Drawing.11" ShapeID="_x0000_i1027" DrawAspect="Content" ObjectID="_1492796600" r:id="rId10"/>
+          <o:OLEObject Type="Embed" ProgID="Visio.Drawing.11" ShapeID="_x0000_i1027" DrawAspect="Content" ObjectID="_1492843916" r:id="rId10"/>
         </w:object>
       </w:r>
     </w:p>
@@ -2729,6 +3158,19 @@
         </w:rPr>
         <w:t>Рисунок 3.4 – Алгоритм регистрации сегмента в панораме</w:t>
       </w:r>
+    </w:p>
+    <w:p>
+      <w:pPr>
+        <w:spacing w:after="0" w:line="240" w:lineRule="auto"/>
+        <w:ind w:firstLine="709"/>
+        <w:jc w:val="center"/>
+        <w:rPr>
+          <w:rFonts w:ascii="Times New Roman" w:hAnsi="Times New Roman" w:cs="Times New Roman"/>
+          <w:b/>
+          <w:sz w:val="28"/>
+          <w:szCs w:val="28"/>
+        </w:rPr>
+      </w:pPr>
     </w:p>
     <w:sectPr>
       <w:pgSz w:w="11906" w:h="16838"/>

</xml_diff>

<commit_message>
Design report completed. General rport edits
</commit_message>
<xml_diff>
--- a/TechReport/design.docx
+++ b/TechReport/design.docx
@@ -3059,7 +3059,7 @@
         </w:rPr>
       </w:pPr>
       <w:r>
-        <w:object w:dxaOrig="9619" w:dyaOrig="15668">
+        <w:object w:dxaOrig="12374" w:dyaOrig="16415">
           <v:shapetype id="_x0000_t75" coordsize="21600,21600" o:spt="75" o:preferrelative="t" path="m@4@5l@4@11@9@11@9@5xe" filled="f" stroked="f">
             <v:stroke joinstyle="miter"/>
             <v:formulas>
@@ -3079,10 +3079,10 @@
             <v:path o:extrusionok="f" gradientshapeok="t" o:connecttype="rect"/>
             <o:lock v:ext="edit" aspectratio="t"/>
           </v:shapetype>
-          <v:shape id="_x0000_i1025" type="#_x0000_t75" style="width:422.05pt;height:687.7pt" o:ole="">
+          <v:shape id="_x0000_i1026" type="#_x0000_t75" style="width:468pt;height:620.35pt" o:ole="">
             <v:imagedata r:id="rId5" o:title=""/>
           </v:shape>
-          <o:OLEObject Type="Embed" ProgID="Visio.Drawing.11" ShapeID="_x0000_i1025" DrawAspect="Content" ObjectID="_1492976617" r:id="rId6"/>
+          <o:OLEObject Type="Embed" ProgID="Visio.Drawing.11" ShapeID="_x0000_i1026" DrawAspect="Content" ObjectID="_1493019204" r:id="rId6"/>
         </w:object>
       </w:r>
     </w:p>
@@ -3171,7 +3171,7 @@
           <w:sz w:val="28"/>
           <w:szCs w:val="28"/>
         </w:rPr>
-        <w:t>3.3.2</w:t>
+        <w:t>3.3.</w:t>
       </w:r>
       <w:r>
         <w:rPr>
@@ -3180,6 +3180,15 @@
           <w:sz w:val="28"/>
           <w:szCs w:val="28"/>
         </w:rPr>
+        <w:t>2</w:t>
+      </w:r>
+      <w:r>
+        <w:rPr>
+          <w:rFonts w:ascii="Times New Roman" w:hAnsi="Times New Roman" w:cs="Times New Roman"/>
+          <w:b/>
+          <w:sz w:val="28"/>
+          <w:szCs w:val="28"/>
+        </w:rPr>
         <w:t xml:space="preserve"> </w:t>
       </w:r>
       <w:r>
@@ -3219,6 +3228,7 @@
           <w:sz w:val="28"/>
           <w:szCs w:val="28"/>
         </w:rPr>
+        <w:lastRenderedPageBreak/>
         <w:t xml:space="preserve">В результате теоретических исследований, описанных разделе 1, было найдено </w:t>
       </w:r>
       <w:r>
@@ -3831,7 +3841,7 @@
           <w:sz w:val="28"/>
           <w:szCs w:val="28"/>
         </w:rPr>
-        <w:t xml:space="preserve">. Среди всего множества еще не зарегистрированных в панораме сегментов выбираются те, для которых корень является наиболее схожим сегментом. Они непосредственно связаны с корнем, и все оставшиеся сегменты будут зависеть </w:t>
+        <w:t xml:space="preserve">. Среди всего множества еще не зарегистрированных в панораме сегментов выбираются те, для которых корень является наиболее схожим сегментом. Они непосредственно связаны с корнем, и все оставшиеся сегменты будут зависеть от ошибок этих связей. Для каждого полученного элемента второго уровня иерархии выполняется та же операция, что и для корня – поиск и присоединение ближайших. То же выполняется для этих ближайших, и так </w:t>
       </w:r>
       <w:r>
         <w:rPr>
@@ -3840,7 +3850,7 @@
           <w:szCs w:val="28"/>
         </w:rPr>
         <w:lastRenderedPageBreak/>
-        <w:t>от ошибок этих связей. Для каждого полученного элемента второго уровня иерархии выполняется та же операция, что и для корня – поиск и присоединение ближайших. То же выполняется для этих ближайших, и так далее. Данная процедура может быть просто реализована с помощью реку</w:t>
+        <w:t>далее. Данная процедура может быть просто реализована с помощью реку</w:t>
       </w:r>
       <w:r>
         <w:rPr>
@@ -3864,23 +3874,7 @@
           <w:sz w:val="28"/>
           <w:szCs w:val="28"/>
         </w:rPr>
-        <w:t xml:space="preserve">Рекурсия – прием структуризации, при котором объект включается в самого себя. В контексте алгоритмизации, это вызов некоторой процедурой самой себя. Обязательным требованием к реализации рекурсии является задание корректного условия, при котором цикл вызовов прекращается. Так, при построении дерева процедура регистрации </w:t>
-      </w:r>
-      <w:r>
-        <w:rPr>
-          <w:rFonts w:ascii="Times New Roman" w:hAnsi="Times New Roman" w:cs="Times New Roman"/>
-          <w:sz w:val="28"/>
-          <w:szCs w:val="28"/>
-        </w:rPr>
-        <w:t xml:space="preserve">в нем </w:t>
-      </w:r>
-      <w:r>
-        <w:rPr>
-          <w:rFonts w:ascii="Times New Roman" w:hAnsi="Times New Roman" w:cs="Times New Roman"/>
-          <w:sz w:val="28"/>
-          <w:szCs w:val="28"/>
-        </w:rPr>
-        <w:t xml:space="preserve">сегмента вызывает саму себя в отношении </w:t>
+        <w:t xml:space="preserve">Рекурсия – прием структуризации, при котором объект включается в самого себя. В контексте алгоритмизации, это вызов некоторой процедурой самой себя. Обязательным требованием к реализации рекурсии является задание корректного условия, при котором цикл вызовов прекращается. Так, при построении дерева процедура регистрации в нем сегмента вызывает саму себя в отношении </w:t>
       </w:r>
       <w:r>
         <w:rPr>
@@ -3981,27 +3975,49 @@
           <w:sz w:val="28"/>
           <w:szCs w:val="28"/>
         </w:rPr>
-        <w:t>Алгоритм создания дерева и рекурсивная процедура регистрации сегмента в нем представлены на рисунке 3.3.</w:t>
-      </w:r>
-    </w:p>
-    <w:bookmarkStart w:id="0" w:name="_GoBack"/>
-    <w:bookmarkEnd w:id="0"/>
-    <w:p>
-      <w:pPr>
-        <w:spacing w:after="0" w:line="240" w:lineRule="auto"/>
-        <w:ind w:firstLine="709"/>
-        <w:rPr>
-          <w:rFonts w:ascii="Times New Roman" w:hAnsi="Times New Roman" w:cs="Times New Roman"/>
-          <w:sz w:val="28"/>
-          <w:szCs w:val="28"/>
-        </w:rPr>
-      </w:pPr>
-      <w:r>
-        <w:object w:dxaOrig="8032" w:dyaOrig="14531">
-          <v:shape id="_x0000_i1026" type="#_x0000_t75" style="width:369.95pt;height:667.85pt" o:ole="">
+        <w:t>Алгоритм создания дерева и рекурсивная процедура регистрации сегмента в</w:t>
+      </w:r>
+      <w:r>
+        <w:rPr>
+          <w:rFonts w:ascii="Times New Roman" w:hAnsi="Times New Roman" w:cs="Times New Roman"/>
+          <w:sz w:val="28"/>
+          <w:szCs w:val="28"/>
+        </w:rPr>
+        <w:t xml:space="preserve"> нем представлены на рисунке 3.</w:t>
+      </w:r>
+      <w:r>
+        <w:rPr>
+          <w:rFonts w:ascii="Times New Roman" w:hAnsi="Times New Roman" w:cs="Times New Roman"/>
+          <w:sz w:val="28"/>
+          <w:szCs w:val="28"/>
+        </w:rPr>
+        <w:t>3</w:t>
+      </w:r>
+      <w:r>
+        <w:rPr>
+          <w:rFonts w:ascii="Times New Roman" w:hAnsi="Times New Roman" w:cs="Times New Roman"/>
+          <w:sz w:val="28"/>
+          <w:szCs w:val="28"/>
+        </w:rPr>
+        <w:t>.</w:t>
+      </w:r>
+    </w:p>
+    <w:p>
+      <w:pPr>
+        <w:spacing w:after="0" w:line="240" w:lineRule="auto"/>
+        <w:ind w:firstLine="709"/>
+        <w:rPr>
+          <w:rFonts w:ascii="Times New Roman" w:hAnsi="Times New Roman" w:cs="Times New Roman"/>
+          <w:sz w:val="28"/>
+          <w:szCs w:val="28"/>
+        </w:rPr>
+      </w:pPr>
+      <w:r>
+        <w:object w:dxaOrig="8014" w:dyaOrig="14531">
+          <v:shape id="_x0000_i1027" type="#_x0000_t75" style="width:373.4pt;height:676.45pt" o:ole="">
             <v:imagedata r:id="rId7" o:title=""/>
           </v:shape>
-          <o:OLEObject Type="Embed" ProgID="Visio.Drawing.11" ShapeID="_x0000_i1026" DrawAspect="Content" ObjectID="_1492976618" r:id="rId8"/>
+          <o:OLEObject Type="Embed" ProgID="Visio.Drawing.11" ShapeID="_x0000_i1027" DrawAspect="Content" ObjectID="_1493019205" r:id="rId8"/>
         </w:object>
       </w:r>
     </w:p>
@@ -4032,7 +4048,23 @@
           <w:sz w:val="28"/>
           <w:szCs w:val="28"/>
         </w:rPr>
-        <w:t>Рисунок 3.3 – Схема алгоритма генерации панорамы</w:t>
+        <w:t>Рисунок 3.</w:t>
+      </w:r>
+      <w:r>
+        <w:rPr>
+          <w:rFonts w:ascii="Times New Roman" w:hAnsi="Times New Roman" w:cs="Times New Roman"/>
+          <w:sz w:val="28"/>
+          <w:szCs w:val="28"/>
+        </w:rPr>
+        <w:t>3</w:t>
+      </w:r>
+      <w:r>
+        <w:rPr>
+          <w:rFonts w:ascii="Times New Roman" w:hAnsi="Times New Roman" w:cs="Times New Roman"/>
+          <w:sz w:val="28"/>
+          <w:szCs w:val="28"/>
+        </w:rPr>
+        <w:t xml:space="preserve"> – Схема алгоритма генерации панорамы</w:t>
       </w:r>
       <w:r>
         <w:rPr>
@@ -4042,6 +4074,527 @@
         </w:rPr>
         <w:t xml:space="preserve"> и процедура регистрации сегмента</w:t>
       </w:r>
+    </w:p>
+    <w:p>
+      <w:pPr>
+        <w:spacing w:after="0" w:line="240" w:lineRule="auto"/>
+        <w:ind w:firstLine="709"/>
+        <w:rPr>
+          <w:rFonts w:ascii="Times New Roman" w:hAnsi="Times New Roman" w:cs="Times New Roman"/>
+          <w:sz w:val="28"/>
+          <w:szCs w:val="28"/>
+        </w:rPr>
+      </w:pPr>
+      <w:r>
+        <w:rPr>
+          <w:rFonts w:ascii="Times New Roman" w:hAnsi="Times New Roman" w:cs="Times New Roman"/>
+          <w:b/>
+          <w:sz w:val="28"/>
+          <w:szCs w:val="28"/>
+        </w:rPr>
+        <w:lastRenderedPageBreak/>
+        <w:t>3.3.</w:t>
+      </w:r>
+      <w:r>
+        <w:rPr>
+          <w:rFonts w:ascii="Times New Roman" w:hAnsi="Times New Roman" w:cs="Times New Roman"/>
+          <w:b/>
+          <w:sz w:val="28"/>
+          <w:szCs w:val="28"/>
+        </w:rPr>
+        <w:t>3</w:t>
+      </w:r>
+      <w:r>
+        <w:rPr>
+          <w:rFonts w:ascii="Times New Roman" w:hAnsi="Times New Roman" w:cs="Times New Roman"/>
+          <w:b/>
+          <w:sz w:val="28"/>
+          <w:szCs w:val="28"/>
+        </w:rPr>
+        <w:t xml:space="preserve"> </w:t>
+      </w:r>
+      <w:r>
+        <w:rPr>
+          <w:rFonts w:ascii="Times New Roman" w:hAnsi="Times New Roman" w:cs="Times New Roman"/>
+          <w:sz w:val="28"/>
+          <w:szCs w:val="28"/>
+        </w:rPr>
+        <w:t>Алгоритм сравнения сегментов панорамы</w:t>
+      </w:r>
+    </w:p>
+    <w:p>
+      <w:pPr>
+        <w:spacing w:after="0" w:line="240" w:lineRule="auto"/>
+        <w:ind w:firstLine="709"/>
+        <w:rPr>
+          <w:rFonts w:ascii="Times New Roman" w:hAnsi="Times New Roman" w:cs="Times New Roman"/>
+          <w:b/>
+          <w:sz w:val="28"/>
+          <w:szCs w:val="28"/>
+        </w:rPr>
+      </w:pPr>
+    </w:p>
+    <w:p>
+      <w:pPr>
+        <w:spacing w:after="0" w:line="240" w:lineRule="auto"/>
+        <w:ind w:firstLine="709"/>
+        <w:jc w:val="both"/>
+        <w:rPr>
+          <w:rFonts w:ascii="Times New Roman" w:hAnsi="Times New Roman" w:cs="Times New Roman"/>
+          <w:sz w:val="28"/>
+          <w:szCs w:val="28"/>
+        </w:rPr>
+      </w:pPr>
+      <w:r>
+        <w:rPr>
+          <w:rFonts w:ascii="Times New Roman" w:hAnsi="Times New Roman" w:cs="Times New Roman"/>
+          <w:sz w:val="28"/>
+          <w:szCs w:val="28"/>
+        </w:rPr>
+        <w:t>Для работы процедуры генерации панорамы, описанной в подразделе 3.3.2, необходимыми данными являются оценки схожести всех исходных изображений. От фактической схожести сегментов зависит точность их склейки в панораме, следовательно, процедуры сравнения двух сегментов и определения трансформации между ними должны быть связаны общей основой.</w:t>
+      </w:r>
+    </w:p>
+    <w:p>
+      <w:pPr>
+        <w:spacing w:after="0" w:line="240" w:lineRule="auto"/>
+        <w:ind w:firstLine="709"/>
+        <w:jc w:val="both"/>
+        <w:rPr>
+          <w:rFonts w:ascii="Times New Roman" w:hAnsi="Times New Roman" w:cs="Times New Roman"/>
+          <w:sz w:val="28"/>
+          <w:szCs w:val="28"/>
+        </w:rPr>
+      </w:pPr>
+      <w:r>
+        <w:rPr>
+          <w:rFonts w:ascii="Times New Roman" w:hAnsi="Times New Roman" w:cs="Times New Roman"/>
+          <w:sz w:val="28"/>
+          <w:szCs w:val="28"/>
+        </w:rPr>
+        <w:t>В подразделе 1.2.2 был описан метод выравнивания изображений, основанный на поиске их локальных особенностей. Так, каждый</w:t>
+      </w:r>
+      <w:r>
+        <w:rPr>
+          <w:rFonts w:ascii="Times New Roman" w:hAnsi="Times New Roman" w:cs="Times New Roman"/>
+          <w:sz w:val="28"/>
+          <w:szCs w:val="28"/>
+        </w:rPr>
+        <w:t xml:space="preserve"> </w:t>
+      </w:r>
+      <w:r>
+        <w:rPr>
+          <w:rFonts w:ascii="Times New Roman" w:hAnsi="Times New Roman" w:cs="Times New Roman"/>
+          <w:sz w:val="28"/>
+          <w:szCs w:val="28"/>
+        </w:rPr>
+        <w:t>сегмент панорамы может быть описан</w:t>
+      </w:r>
+      <w:r>
+        <w:rPr>
+          <w:rFonts w:ascii="Times New Roman" w:hAnsi="Times New Roman" w:cs="Times New Roman"/>
+          <w:sz w:val="28"/>
+          <w:szCs w:val="28"/>
+        </w:rPr>
+        <w:t xml:space="preserve"> конечн</w:t>
+      </w:r>
+      <w:r>
+        <w:rPr>
+          <w:rFonts w:ascii="Times New Roman" w:hAnsi="Times New Roman" w:cs="Times New Roman"/>
+          <w:sz w:val="28"/>
+          <w:szCs w:val="28"/>
+        </w:rPr>
+        <w:t>ым множеством</w:t>
+      </w:r>
+      <w:r>
+        <w:rPr>
+          <w:rFonts w:ascii="Times New Roman" w:hAnsi="Times New Roman" w:cs="Times New Roman"/>
+          <w:sz w:val="28"/>
+          <w:szCs w:val="28"/>
+        </w:rPr>
+        <w:t xml:space="preserve"> особых точек, которые могут присутствовать и на других сегментах.</w:t>
+      </w:r>
+      <w:r>
+        <w:rPr>
+          <w:rFonts w:ascii="Times New Roman" w:hAnsi="Times New Roman" w:cs="Times New Roman"/>
+          <w:sz w:val="28"/>
+          <w:szCs w:val="28"/>
+        </w:rPr>
+        <w:t xml:space="preserve"> Даже при наиболее оптимальном способе выбора этих точек, вероятность их полного совпадения на двух разных сегментах (с перекрывающейся областью) практичес</w:t>
+      </w:r>
+      <w:r>
+        <w:rPr>
+          <w:rFonts w:ascii="Times New Roman" w:hAnsi="Times New Roman" w:cs="Times New Roman"/>
+          <w:sz w:val="28"/>
+          <w:szCs w:val="28"/>
+        </w:rPr>
+        <w:t>ки равна нулю, чт</w:t>
+      </w:r>
+      <w:r>
+        <w:rPr>
+          <w:rFonts w:ascii="Times New Roman" w:hAnsi="Times New Roman" w:cs="Times New Roman"/>
+          <w:sz w:val="28"/>
+          <w:szCs w:val="28"/>
+        </w:rPr>
+        <w:t>о порождает необходимость использовать статистические метод</w:t>
+      </w:r>
+      <w:r>
+        <w:rPr>
+          <w:rFonts w:ascii="Times New Roman" w:hAnsi="Times New Roman" w:cs="Times New Roman"/>
+          <w:sz w:val="28"/>
+          <w:szCs w:val="28"/>
+        </w:rPr>
+        <w:t>ы</w:t>
+      </w:r>
+      <w:r>
+        <w:rPr>
+          <w:rFonts w:ascii="Times New Roman" w:hAnsi="Times New Roman" w:cs="Times New Roman"/>
+          <w:sz w:val="28"/>
+          <w:szCs w:val="28"/>
+        </w:rPr>
+        <w:t xml:space="preserve"> (</w:t>
+      </w:r>
+      <w:r>
+        <w:rPr>
+          <w:rFonts w:ascii="Times New Roman" w:hAnsi="Times New Roman" w:cs="Times New Roman"/>
+          <w:sz w:val="28"/>
+          <w:szCs w:val="28"/>
+          <w:lang w:val="en-US"/>
+        </w:rPr>
+        <w:t>RANSAC</w:t>
+      </w:r>
+      <w:r>
+        <w:rPr>
+          <w:rFonts w:ascii="Times New Roman" w:hAnsi="Times New Roman" w:cs="Times New Roman"/>
+          <w:sz w:val="28"/>
+          <w:szCs w:val="28"/>
+        </w:rPr>
+        <w:t xml:space="preserve">) </w:t>
+      </w:r>
+      <w:r>
+        <w:rPr>
+          <w:rFonts w:ascii="Times New Roman" w:hAnsi="Times New Roman" w:cs="Times New Roman"/>
+          <w:sz w:val="28"/>
+          <w:szCs w:val="28"/>
+        </w:rPr>
+        <w:t>для определения самого вероятного способа преобразования одной группы точек в другую.</w:t>
+      </w:r>
+      <w:r>
+        <w:rPr>
+          <w:rFonts w:ascii="Times New Roman" w:hAnsi="Times New Roman" w:cs="Times New Roman"/>
+          <w:sz w:val="28"/>
+          <w:szCs w:val="28"/>
+        </w:rPr>
+        <w:t xml:space="preserve"> </w:t>
+      </w:r>
+    </w:p>
+    <w:p>
+      <w:pPr>
+        <w:spacing w:after="0" w:line="240" w:lineRule="auto"/>
+        <w:ind w:firstLine="709"/>
+        <w:jc w:val="both"/>
+        <w:rPr>
+          <w:rFonts w:ascii="Times New Roman" w:hAnsi="Times New Roman" w:cs="Times New Roman"/>
+          <w:sz w:val="28"/>
+          <w:szCs w:val="28"/>
+        </w:rPr>
+      </w:pPr>
+      <w:r>
+        <w:rPr>
+          <w:rFonts w:ascii="Times New Roman" w:hAnsi="Times New Roman" w:cs="Times New Roman"/>
+          <w:sz w:val="28"/>
+          <w:szCs w:val="28"/>
+        </w:rPr>
+        <w:t xml:space="preserve">Однако, </w:t>
+      </w:r>
+      <w:r>
+        <w:rPr>
+          <w:rFonts w:ascii="Times New Roman" w:hAnsi="Times New Roman" w:cs="Times New Roman"/>
+          <w:sz w:val="28"/>
+          <w:szCs w:val="28"/>
+        </w:rPr>
+        <w:t xml:space="preserve">использование локальных особенностей дает возможность оценить схожесть изображений на основе схожести их особенностей. Так, эквивалентные особые точки на разных сегментах панорамы означают присутствие на них обоих одного объекта (либо весьма схожих объектов). Поэтому, особые точки, которые будут использоваться для склейки сегментов, имеет смысл вычислить заранее для их сравнения. </w:t>
+      </w:r>
+    </w:p>
+    <w:p>
+      <w:pPr>
+        <w:spacing w:after="0" w:line="240" w:lineRule="auto"/>
+        <w:ind w:firstLine="709"/>
+        <w:jc w:val="both"/>
+        <w:rPr>
+          <w:rFonts w:ascii="Times New Roman" w:hAnsi="Times New Roman" w:cs="Times New Roman"/>
+          <w:sz w:val="28"/>
+          <w:szCs w:val="28"/>
+        </w:rPr>
+      </w:pPr>
+      <w:r>
+        <w:rPr>
+          <w:rFonts w:ascii="Times New Roman" w:hAnsi="Times New Roman" w:cs="Times New Roman"/>
+          <w:sz w:val="28"/>
+          <w:szCs w:val="28"/>
+        </w:rPr>
+        <w:t>Эта процедура осуществляется в ходе анализа загруженных программой изображений.</w:t>
+      </w:r>
+      <w:r>
+        <w:rPr>
+          <w:rFonts w:ascii="Times New Roman" w:hAnsi="Times New Roman" w:cs="Times New Roman"/>
+          <w:sz w:val="28"/>
+          <w:szCs w:val="28"/>
+        </w:rPr>
+        <w:t xml:space="preserve"> С помощью эффективного метода </w:t>
+      </w:r>
+      <w:r>
+        <w:rPr>
+          <w:rFonts w:ascii="Times New Roman" w:hAnsi="Times New Roman" w:cs="Times New Roman"/>
+          <w:sz w:val="28"/>
+          <w:szCs w:val="28"/>
+          <w:lang w:val="en-US"/>
+        </w:rPr>
+        <w:t>SIFT</w:t>
+      </w:r>
+      <w:r>
+        <w:rPr>
+          <w:rFonts w:ascii="Times New Roman" w:hAnsi="Times New Roman" w:cs="Times New Roman"/>
+          <w:sz w:val="28"/>
+          <w:szCs w:val="28"/>
+        </w:rPr>
+        <w:t xml:space="preserve"> </w:t>
+      </w:r>
+      <w:r>
+        <w:rPr>
+          <w:rFonts w:ascii="Times New Roman" w:hAnsi="Times New Roman" w:cs="Times New Roman"/>
+          <w:sz w:val="28"/>
+          <w:szCs w:val="28"/>
+        </w:rPr>
+        <w:t xml:space="preserve">для каждого из них определяется набор особых точек (в дальнейшем – точек). В ходе попарного сравнения всех сегментов для каждой их точки находится наиболее схожая с ней на другом изображении методом </w:t>
+      </w:r>
+      <w:r>
+        <w:rPr>
+          <w:rFonts w:ascii="Times New Roman" w:hAnsi="Times New Roman" w:cs="Times New Roman"/>
+          <w:sz w:val="28"/>
+          <w:szCs w:val="28"/>
+        </w:rPr>
+        <w:t>поиска ближайшего соседа.</w:t>
+      </w:r>
+      <w:r>
+        <w:rPr>
+          <w:rFonts w:ascii="Times New Roman" w:hAnsi="Times New Roman" w:cs="Times New Roman"/>
+          <w:sz w:val="28"/>
+          <w:szCs w:val="28"/>
+        </w:rPr>
+        <w:t xml:space="preserve"> Все пары «соседей» запоминаются и сортируются по их схожести (расстоянию) между собой.</w:t>
+      </w:r>
+    </w:p>
+    <w:p>
+      <w:pPr>
+        <w:spacing w:after="0" w:line="240" w:lineRule="auto"/>
+        <w:ind w:firstLine="709"/>
+        <w:jc w:val="both"/>
+        <w:rPr>
+          <w:rFonts w:ascii="Times New Roman" w:hAnsi="Times New Roman" w:cs="Times New Roman"/>
+          <w:sz w:val="28"/>
+          <w:szCs w:val="28"/>
+        </w:rPr>
+      </w:pPr>
+      <w:r>
+        <w:rPr>
+          <w:rFonts w:ascii="Times New Roman" w:hAnsi="Times New Roman" w:cs="Times New Roman"/>
+          <w:sz w:val="28"/>
+          <w:szCs w:val="28"/>
+        </w:rPr>
+        <w:t>Метрика расстояния между точками должна быть выбрана таким образом, чтобы пары, описывающие один объект на двух изображениях, имели расстояние, близкое к нулю. В таком случае среди упорядоченного множества пар можно выделить те, которые с наибольшей вероятностью описываю</w:t>
+      </w:r>
+      <w:r>
+        <w:rPr>
+          <w:rFonts w:ascii="Times New Roman" w:hAnsi="Times New Roman" w:cs="Times New Roman"/>
+          <w:sz w:val="28"/>
+          <w:szCs w:val="28"/>
+        </w:rPr>
+        <w:t xml:space="preserve">т общую часть двух изображений. В дальнейшем, использование этих данных может также существенно ускорить выполнение метода </w:t>
+      </w:r>
+      <w:r>
+        <w:rPr>
+          <w:rFonts w:ascii="Times New Roman" w:hAnsi="Times New Roman" w:cs="Times New Roman"/>
+          <w:sz w:val="28"/>
+          <w:szCs w:val="28"/>
+          <w:lang w:val="en-US"/>
+        </w:rPr>
+        <w:t>RANSAC</w:t>
+      </w:r>
+      <w:r>
+        <w:rPr>
+          <w:rFonts w:ascii="Times New Roman" w:hAnsi="Times New Roman" w:cs="Times New Roman"/>
+          <w:sz w:val="28"/>
+          <w:szCs w:val="28"/>
+        </w:rPr>
+        <w:t xml:space="preserve"> </w:t>
+      </w:r>
+      <w:r>
+        <w:rPr>
+          <w:rFonts w:ascii="Times New Roman" w:hAnsi="Times New Roman" w:cs="Times New Roman"/>
+          <w:sz w:val="28"/>
+          <w:szCs w:val="28"/>
+        </w:rPr>
+        <w:t>при склеивании сегментов.</w:t>
+      </w:r>
+    </w:p>
+    <w:p>
+      <w:pPr>
+        <w:spacing w:after="0" w:line="240" w:lineRule="auto"/>
+        <w:ind w:firstLine="709"/>
+        <w:jc w:val="both"/>
+        <w:rPr>
+          <w:rFonts w:ascii="Times New Roman" w:hAnsi="Times New Roman" w:cs="Times New Roman"/>
+          <w:sz w:val="28"/>
+          <w:szCs w:val="28"/>
+        </w:rPr>
+      </w:pPr>
+      <w:r>
+        <w:rPr>
+          <w:rFonts w:ascii="Times New Roman" w:hAnsi="Times New Roman" w:cs="Times New Roman"/>
+          <w:sz w:val="28"/>
+          <w:szCs w:val="28"/>
+        </w:rPr>
+        <w:t xml:space="preserve">Метрика расстояния между сегментами должна характеризоваться прямой зависимостью от количества таких пар точек и обратной – от схожести этих пар. </w:t>
+      </w:r>
+    </w:p>
+    <w:p>
+      <w:pPr>
+        <w:spacing w:after="0" w:line="240" w:lineRule="auto"/>
+        <w:ind w:firstLine="709"/>
+        <w:jc w:val="both"/>
+        <w:rPr>
+          <w:rFonts w:ascii="Times New Roman" w:hAnsi="Times New Roman" w:cs="Times New Roman"/>
+          <w:sz w:val="28"/>
+          <w:szCs w:val="28"/>
+        </w:rPr>
+      </w:pPr>
+      <w:r>
+        <w:rPr>
+          <w:rFonts w:ascii="Times New Roman" w:hAnsi="Times New Roman" w:cs="Times New Roman"/>
+          <w:sz w:val="28"/>
+          <w:szCs w:val="28"/>
+        </w:rPr>
+        <w:t>Таким образом, в результате выполнения процедуры будет определено значение схожести каждой пары сегментов. Это значение, а также использованные пары особых точек (ближайших соседей)</w:t>
+      </w:r>
+      <w:r>
+        <w:rPr>
+          <w:rFonts w:ascii="Times New Roman" w:hAnsi="Times New Roman" w:cs="Times New Roman"/>
+          <w:sz w:val="28"/>
+          <w:szCs w:val="28"/>
+        </w:rPr>
+        <w:t xml:space="preserve"> сохраняются для дальнейшего использования в процедуре генерации панорамы.</w:t>
+      </w:r>
+    </w:p>
+    <w:p>
+      <w:pPr>
+        <w:spacing w:after="0" w:line="240" w:lineRule="auto"/>
+        <w:jc w:val="center"/>
+        <w:rPr>
+          <w:rFonts w:ascii="Times New Roman" w:hAnsi="Times New Roman" w:cs="Times New Roman"/>
+          <w:b/>
+          <w:sz w:val="28"/>
+          <w:szCs w:val="28"/>
+        </w:rPr>
+      </w:pPr>
+      <w:r>
+        <w:object w:dxaOrig="8205" w:dyaOrig="13227">
+          <v:shape id="_x0000_i1025" type="#_x0000_t75" style="width:391pt;height:631.25pt" o:ole="">
+            <v:imagedata r:id="rId9" o:title=""/>
+          </v:shape>
+          <o:OLEObject Type="Embed" ProgID="Visio.Drawing.11" ShapeID="_x0000_i1025" DrawAspect="Content" ObjectID="_1493019206" r:id="rId10"/>
+        </w:object>
+      </w:r>
+    </w:p>
+    <w:p>
+      <w:pPr>
+        <w:spacing w:after="0" w:line="240" w:lineRule="auto"/>
+        <w:rPr>
+          <w:rFonts w:ascii="Times New Roman" w:hAnsi="Times New Roman" w:cs="Times New Roman"/>
+          <w:b/>
+          <w:sz w:val="28"/>
+          <w:szCs w:val="28"/>
+        </w:rPr>
+      </w:pPr>
+    </w:p>
+    <w:p>
+      <w:pPr>
+        <w:spacing w:after="0" w:line="240" w:lineRule="auto"/>
+        <w:jc w:val="center"/>
+        <w:rPr>
+          <w:rFonts w:ascii="Times New Roman" w:hAnsi="Times New Roman" w:cs="Times New Roman"/>
+          <w:sz w:val="28"/>
+          <w:szCs w:val="28"/>
+        </w:rPr>
+      </w:pPr>
+      <w:bookmarkStart w:id="0" w:name="_GoBack"/>
+      <w:bookmarkEnd w:id="0"/>
+      <w:r>
+        <w:rPr>
+          <w:rFonts w:ascii="Times New Roman" w:hAnsi="Times New Roman" w:cs="Times New Roman"/>
+          <w:sz w:val="28"/>
+          <w:szCs w:val="28"/>
+        </w:rPr>
+        <w:t>Рисунок 3.4</w:t>
+      </w:r>
+      <w:r>
+        <w:rPr>
+          <w:rFonts w:ascii="Times New Roman" w:hAnsi="Times New Roman" w:cs="Times New Roman"/>
+          <w:sz w:val="28"/>
+          <w:szCs w:val="28"/>
+        </w:rPr>
+        <w:t xml:space="preserve"> </w:t>
+      </w:r>
+      <w:r>
+        <w:rPr>
+          <w:rFonts w:ascii="Times New Roman" w:hAnsi="Times New Roman" w:cs="Times New Roman"/>
+          <w:sz w:val="28"/>
+          <w:szCs w:val="28"/>
+        </w:rPr>
+        <w:t>–</w:t>
+      </w:r>
+      <w:r>
+        <w:rPr>
+          <w:rFonts w:ascii="Times New Roman" w:hAnsi="Times New Roman" w:cs="Times New Roman"/>
+          <w:sz w:val="28"/>
+          <w:szCs w:val="28"/>
+        </w:rPr>
+        <w:t xml:space="preserve"> </w:t>
+      </w:r>
+      <w:r>
+        <w:rPr>
+          <w:rFonts w:ascii="Times New Roman" w:hAnsi="Times New Roman" w:cs="Times New Roman"/>
+          <w:sz w:val="28"/>
+          <w:szCs w:val="28"/>
+        </w:rPr>
+        <w:t xml:space="preserve">Схема алгоритма сравнения </w:t>
+      </w:r>
+      <w:r>
+        <w:rPr>
+          <w:rFonts w:ascii="Times New Roman" w:hAnsi="Times New Roman" w:cs="Times New Roman"/>
+          <w:sz w:val="28"/>
+          <w:szCs w:val="28"/>
+        </w:rPr>
+        <w:t xml:space="preserve">сегментов панорамы </w:t>
+      </w:r>
+      <w:r>
+        <w:rPr>
+          <w:rFonts w:ascii="Times New Roman" w:hAnsi="Times New Roman" w:cs="Times New Roman"/>
+          <w:sz w:val="28"/>
+          <w:szCs w:val="28"/>
+        </w:rPr>
+        <w:t>между собой</w:t>
+      </w:r>
+    </w:p>
+    <w:p>
+      <w:pPr>
+        <w:spacing w:after="0" w:line="240" w:lineRule="auto"/>
+        <w:jc w:val="center"/>
+        <w:rPr>
+          <w:rFonts w:ascii="Times New Roman" w:hAnsi="Times New Roman" w:cs="Times New Roman"/>
+          <w:sz w:val="28"/>
+          <w:szCs w:val="28"/>
+        </w:rPr>
+      </w:pPr>
     </w:p>
     <w:sectPr>
       <w:pgSz w:w="11906" w:h="16838"/>
@@ -4450,6 +5003,7 @@
   <w:style w:type="character" w:default="1" w:styleId="DefaultParagraphFont">
     <w:name w:val="Default Paragraph Font"/>
     <w:uiPriority w:val="1"/>
+    <w:semiHidden/>
     <w:unhideWhenUsed/>
   </w:style>
   <w:style w:type="table" w:default="1" w:styleId="TableNormal">

</xml_diff>